<commit_message>
Final update of docx
</commit_message>
<xml_diff>
--- a/2017/OWASP-Top-10-2017-en.docx
+++ b/2017/OWASP-Top-10-2017-en.docx
@@ -6,6 +6,8 @@
       <w:pPr>
         <w:pStyle w:val="FirstParagraph"/>
       </w:pPr>
+      <w:bookmarkStart w:id="0" w:name="_GoBack"/>
+      <w:bookmarkEnd w:id="0"/>
       <w:r>
         <w:rPr>
           <w:noProof/>
@@ -57,8 +59,8 @@
       <w:pPr>
         <w:pStyle w:val="Heading2"/>
       </w:pPr>
-      <w:bookmarkStart w:id="0" w:name="owasp-top-10-2017"/>
-      <w:bookmarkEnd w:id="0"/>
+      <w:bookmarkStart w:id="1" w:name="owasp-top-10-2017"/>
+      <w:bookmarkEnd w:id="1"/>
       <w:r>
         <w:t>OWASP Top 10 2017</w:t>
       </w:r>
@@ -83,8 +85,8 @@
       <w:pPr>
         <w:pStyle w:val="Heading3"/>
       </w:pPr>
-      <w:bookmarkStart w:id="1" w:name="golden-master"/>
-      <w:bookmarkEnd w:id="1"/>
+      <w:bookmarkStart w:id="2" w:name="golden-master"/>
+      <w:bookmarkEnd w:id="2"/>
       <w:r>
         <w:t>Golden Master</w:t>
       </w:r>
@@ -267,21 +269,21 @@
       <w:pPr>
         <w:pStyle w:val="Heading1"/>
       </w:pPr>
-      <w:bookmarkStart w:id="2" w:name="gm-golden-master"/>
-      <w:bookmarkStart w:id="3" w:name="_Toc498375150"/>
-      <w:bookmarkEnd w:id="2"/>
+      <w:bookmarkStart w:id="3" w:name="gm-golden-master"/>
+      <w:bookmarkStart w:id="4" w:name="_Toc498375150"/>
+      <w:bookmarkEnd w:id="3"/>
       <w:r>
         <w:lastRenderedPageBreak/>
         <w:t>GM Golden Master</w:t>
       </w:r>
-      <w:bookmarkEnd w:id="3"/>
+      <w:bookmarkEnd w:id="4"/>
     </w:p>
     <w:p>
       <w:pPr>
         <w:pStyle w:val="Heading2"/>
       </w:pPr>
-      <w:bookmarkStart w:id="4" w:name="important-notice"/>
-      <w:bookmarkEnd w:id="4"/>
+      <w:bookmarkStart w:id="5" w:name="important-notice"/>
+      <w:bookmarkEnd w:id="5"/>
       <w:r>
         <w:t>Important Notice</w:t>
       </w:r>
@@ -290,8 +292,8 @@
       <w:pPr>
         <w:pStyle w:val="Heading3"/>
       </w:pPr>
-      <w:bookmarkStart w:id="5" w:name="request-for-comments"/>
-      <w:bookmarkEnd w:id="5"/>
+      <w:bookmarkStart w:id="6" w:name="request-for-comments"/>
+      <w:bookmarkEnd w:id="6"/>
       <w:r>
         <w:t>Request for Comments</w:t>
       </w:r>
@@ -357,10 +359,7 @@
         </w:numPr>
       </w:pPr>
       <w:r>
-        <w:t>If risk factors (exploitability, p</w:t>
-      </w:r>
-      <w:r>
-        <w:t>revalence, detectability, impact) are concise and accurate</w:t>
+        <w:t>If risk factors (exploitability, prevalence, detectability, impact) are concise and accurate</w:t>
       </w:r>
     </w:p>
     <w:p>
@@ -408,10 +407,7 @@
         </w:numPr>
       </w:pPr>
       <w:r>
-        <w:t>CWE li</w:t>
-      </w:r>
-      <w:r>
-        <w:t>nks must cover the content discussed in each risk. Do we need to add, change, or remove CWEs? Does the CWE need updating? If so, we have a very small window to work with MITRE to make it better</w:t>
+        <w:t>CWE links must cover the content discussed in each risk. Do we need to add, change, or remove CWEs? Does the CWE need updating? If so, we have a very small window to work with MITRE to make it better</w:t>
       </w:r>
     </w:p>
     <w:p>
@@ -419,10 +415,7 @@
         <w:pStyle w:val="FirstParagraph"/>
       </w:pPr>
       <w:r>
-        <w:t>We strongly urge for any corrections or issues to be logged at</w:t>
-      </w:r>
-      <w:r>
-        <w:t xml:space="preserve"> GitHub:</w:t>
+        <w:t>We strongly urge for any corrections or issues to be logged at GitHub:</w:t>
       </w:r>
     </w:p>
     <w:p>
@@ -459,10 +452,7 @@
         </w:numPr>
       </w:pPr>
       <w:r>
-        <w:t>Andrew van der Sto</w:t>
-      </w:r>
-      <w:r>
-        <w:t>ck</w:t>
+        <w:t>Andrew van der Stock</w:t>
       </w:r>
     </w:p>
     <w:p>
@@ -508,17 +498,17 @@
           <w:numId w:val="1"/>
         </w:numPr>
       </w:pPr>
-      <w:bookmarkStart w:id="6" w:name="toc"/>
-      <w:bookmarkStart w:id="7" w:name="_Toc498375151"/>
-      <w:bookmarkEnd w:id="6"/>
+      <w:bookmarkStart w:id="7" w:name="toc"/>
+      <w:bookmarkStart w:id="8" w:name="_Toc498375151"/>
+      <w:bookmarkEnd w:id="7"/>
       <w:r>
         <w:lastRenderedPageBreak/>
         <w:t>TOC</w:t>
       </w:r>
-      <w:bookmarkEnd w:id="7"/>
-    </w:p>
-    <w:bookmarkStart w:id="8" w:name="o-about-owasp"/>
-    <w:bookmarkEnd w:id="8"/>
+      <w:bookmarkEnd w:id="8"/>
+    </w:p>
+    <w:bookmarkStart w:id="9" w:name="o-about-owasp"/>
+    <w:bookmarkEnd w:id="9"/>
     <w:p>
       <w:pPr>
         <w:pStyle w:val="TOC1"/>
@@ -2242,13 +2232,11 @@
         <w:lastRenderedPageBreak/>
         <w:fldChar w:fldCharType="end"/>
       </w:r>
-      <w:bookmarkStart w:id="9" w:name="_Toc498375152"/>
-      <w:bookmarkStart w:id="10" w:name="_GoBack"/>
+      <w:bookmarkStart w:id="10" w:name="_Toc498375152"/>
+      <w:r>
+        <w:t>O About OWASP</w:t>
+      </w:r>
       <w:bookmarkEnd w:id="10"/>
-      <w:r>
-        <w:t>O About OWASP</w:t>
-      </w:r>
-      <w:bookmarkEnd w:id="9"/>
     </w:p>
     <w:p>
       <w:pPr>
@@ -2265,10 +2253,7 @@
         <w:pStyle w:val="FirstParagraph"/>
       </w:pPr>
       <w:r>
-        <w:t>The Open Web Application Security Project (OWASP) is an open community dedicated to enabling organizations to develop, purchase, and maintain applications a</w:t>
-      </w:r>
-      <w:r>
-        <w:t>nd APIs that can be trusted.</w:t>
+        <w:t>The Open Web Application Security Project (OWASP) is an open community dedicated to enabling organizations to develop, purchase, and maintain applications and APIs that can be trusted.</w:t>
       </w:r>
     </w:p>
     <w:p>
@@ -2445,10 +2430,7 @@
         <w:pStyle w:val="BodyText"/>
       </w:pPr>
       <w:r>
-        <w:t>We advocate approaching application security as a people, process, and techn</w:t>
-      </w:r>
-      <w:r>
-        <w:t>ology problem, because the most effective approaches to application security require improvements in these areas.</w:t>
+        <w:t>We advocate approaching application security as a people, process, and technology problem, because the most effective approaches to application security require improvements in these areas.</w:t>
       </w:r>
     </w:p>
     <w:p>
@@ -2456,10 +2438,7 @@
         <w:pStyle w:val="BodyText"/>
       </w:pPr>
       <w:r>
-        <w:t>OWASP is a new kind of organization. Our freedom from commercial pressures allows us to provide unbiased, practical, cost-effective informatio</w:t>
-      </w:r>
-      <w:r>
-        <w:t>n about application security. OWASP is not affiliated with any technology company, although we support the informed use of commercial security technology. OWASP produces many types of materials in a collaborative, transparent, and open way.</w:t>
+        <w:t>OWASP is a new kind of organization. Our freedom from commercial pressures allows us to provide unbiased, practical, cost-effective information about application security. OWASP is not affiliated with any technology company, although we support the informed use of commercial security technology. OWASP produces many types of materials in a collaborative, transparent, and open way.</w:t>
       </w:r>
     </w:p>
     <w:p>
@@ -2467,13 +2446,7 @@
         <w:pStyle w:val="BodyText"/>
       </w:pPr>
       <w:r>
-        <w:t>The OWASP Found</w:t>
-      </w:r>
-      <w:r>
-        <w:t>ation is the non-profit entity that ensures the project's long-term success. Almost everyone associated with OWASP is a volunteer, including the OWASP board, chapter leaders, project leaders, and project members. We support innovative security research wit</w:t>
-      </w:r>
-      <w:r>
-        <w:t>h grants and infrastructure.</w:t>
+        <w:t>The OWASP Foundation is the non-profit entity that ensures the project's long-term success. Almost everyone associated with OWASP is a volunteer, including the OWASP board, chapter leaders, project leaders, and project members. We support innovative security research with grants and infrastructure.</w:t>
       </w:r>
     </w:p>
     <w:p>
@@ -2550,10 +2523,7 @@
         <w:pStyle w:val="BodyText"/>
       </w:pPr>
       <w:r>
-        <w:t>Copyright © 2003-2017 The OWASP Foundation. This document is released under the Creative Commons Attribution Share-Alike 4.0 license. For any reuse or distribution, you must make it clear t</w:t>
-      </w:r>
-      <w:r>
-        <w:t>o others the license terms of this work.</w:t>
+        <w:t>Copyright © 2003-2017 The OWASP Foundation. This document is released under the Creative Commons Attribution Share-Alike 4.0 license. For any reuse or distribution, you must make it clear to others the license terms of this work.</w:t>
       </w:r>
     </w:p>
     <w:p>
@@ -2572,13 +2542,7 @@
         <w:pStyle w:val="FirstParagraph"/>
       </w:pPr>
       <w:r>
-        <w:t>Insecure software is undermining our financial, healthcare, defense, energy, and other critical infrastructure. As our software becomes increasingly critical, complex, and connected, the difficulty of achie</w:t>
-      </w:r>
-      <w:r>
-        <w:t>ving application security increases exponentially. The rapid pace of modern software development processes makes risks even more critical to discover quickly and accurately. We can no longer afford to tolerate relatively simple security problems like those</w:t>
-      </w:r>
-      <w:r>
-        <w:t xml:space="preserve"> presented in this OWASP Top 10.</w:t>
+        <w:t>Insecure software is undermining our financial, healthcare, defense, energy, and other critical infrastructure. As our software becomes increasingly critical, complex, and connected, the difficulty of achieving application security increases exponentially. The rapid pace of modern software development processes makes risks even more critical to discover quickly and accurately. We can no longer afford to tolerate relatively simple security problems like those presented in this OWASP Top 10.</w:t>
       </w:r>
     </w:p>
     <w:p>
@@ -2586,10 +2550,7 @@
         <w:pStyle w:val="BodyText"/>
       </w:pPr>
       <w:r>
-        <w:t xml:space="preserve">A great deal of feedback was received during the creation of the OWASP Top 10-2017, more than for any other equivalent OWASP effort. This shows how much passion the community has for the OWASP Top 10, and thus how critical </w:t>
-      </w:r>
-      <w:r>
-        <w:t>it is for OWASP to get the Top 10 right for the majority of use cases.</w:t>
+        <w:t>A great deal of feedback was received during the creation of the OWASP Top 10-2017, more than for any other equivalent OWASP effort. This shows how much passion the community has for the OWASP Top 10, and thus how critical it is for OWASP to get the Top 10 right for the majority of use cases.</w:t>
       </w:r>
     </w:p>
     <w:p>
@@ -2605,10 +2566,7 @@
         <w:pStyle w:val="BodyText"/>
       </w:pPr>
       <w:r>
-        <w:t xml:space="preserve">In this </w:t>
-      </w:r>
-      <w:r>
-        <w:t xml:space="preserve">release, issues and recommendations are written concisely and in a testable way to assist with the adoption of the OWASP Top 10 in application security programs. We encourage large and high performing organizations to use the </w:t>
+        <w:t xml:space="preserve">In this release, issues and recommendations are written concisely and in a testable way to assist with the adoption of the OWASP Top 10 in application security programs. We encourage large and high performing organizations to use the </w:t>
       </w:r>
       <w:hyperlink r:id="rId19">
         <w:r>
@@ -2627,13 +2585,7 @@
         <w:pStyle w:val="BodyText"/>
       </w:pPr>
       <w:r>
-        <w:t>We have written up a range of suggested next steps for di</w:t>
-      </w:r>
-      <w:r>
-        <w:t>fferent users of the OWASP Top 10, including "What's Next for Developers", "What's Next for Security Testers", "What's Next for Organizations“, which is suitable for CIOs and CISOs, and "What's Next for Application Managers", which is suitable for applicat</w:t>
-      </w:r>
-      <w:r>
-        <w:t>ion managers or anyone responsible for the lifecycle of the application.</w:t>
+        <w:t>We have written up a range of suggested next steps for different users of the OWASP Top 10, including "What's Next for Developers", "What's Next for Security Testers", "What's Next for Organizations“, which is suitable for CIOs and CISOs, and "What's Next for Application Managers", which is suitable for application managers or anyone responsible for the lifecycle of the application.</w:t>
       </w:r>
     </w:p>
     <w:p>
@@ -2641,10 +2593,7 @@
         <w:pStyle w:val="BodyText"/>
       </w:pPr>
       <w:r>
-        <w:t>In the long term, we encourage all software development teams and organizations to create an application security program that is compatible with your culture and technology. These pr</w:t>
-      </w:r>
-      <w:r>
-        <w:t>ograms come in all shapes and sizes. Leverage your organization's existing strengths to measure and improve your application security program using the Software Assurance Maturity Model.</w:t>
+        <w:t>In the long term, we encourage all software development teams and organizations to create an application security program that is compatible with your culture and technology. These programs come in all shapes and sizes. Leverage your organization's existing strengths to measure and improve your application security program using the Software Assurance Maturity Model.</w:t>
       </w:r>
     </w:p>
     <w:p>
@@ -2652,10 +2601,7 @@
         <w:pStyle w:val="BodyText"/>
       </w:pPr>
       <w:r>
-        <w:t xml:space="preserve">We hope that the OWASP Top 10 is useful to your application security </w:t>
-      </w:r>
-      <w:r>
-        <w:t>efforts. Please don't hesitate to contact OWASP with your questions, comments, and ideas at our GitHub project repository:</w:t>
+        <w:t>We hope that the OWASP Top 10 is useful to your application security efforts. Please don't hesitate to contact OWASP with your questions, comments, and ideas at our GitHub project repository:</w:t>
       </w:r>
     </w:p>
     <w:p>
@@ -2680,10 +2626,7 @@
         <w:pStyle w:val="FirstParagraph"/>
       </w:pPr>
       <w:r>
-        <w:t xml:space="preserve">You can find the OWASP Top 10 project </w:t>
-      </w:r>
-      <w:r>
-        <w:t>and translations here:</w:t>
+        <w:t>You can find the OWASP Top 10 project and translations here:</w:t>
       </w:r>
     </w:p>
     <w:p>
@@ -2744,10 +2687,7 @@
         </w:numPr>
       </w:pPr>
       <w:r>
-        <w:t>Neil Smithli</w:t>
-      </w:r>
-      <w:r>
-        <w:t>ne</w:t>
+        <w:t>Neil Smithline</w:t>
       </w:r>
     </w:p>
     <w:p>
@@ -2839,13 +2779,7 @@
         <w:pStyle w:val="FirstParagraph"/>
       </w:pPr>
       <w:r>
-        <w:t>This major update adds several new issues, including two issues selected by the community - A8:2017-Insecure Deserialization and A10:2017-In</w:t>
-      </w:r>
-      <w:r>
-        <w:t>sufficient Logging and Monitoring. Two key differentiators from previous OWASP Top 10 editions are the substantial community feedback in addition to the extensive data assembled from dozens of organizations (possibly the largest amount of data ever assembl</w:t>
-      </w:r>
-      <w:r>
-        <w:t>ed in the preparation of an application security standard). This provides us with additional confidence that the new OWASP Top 10 addresses the most urgent application security issues currently facing organizations.</w:t>
+        <w:t>This major update adds several new issues, including two issues selected by the community - A8:2017-Insecure Deserialization and A10:2017-Insufficient Logging and Monitoring. Two key differentiators from previous OWASP Top 10 editions are the substantial community feedback in addition to the extensive data assembled from dozens of organizations (possibly the largest amount of data ever assembled in the preparation of an application security standard). This provides us with additional confidence that the new OWASP Top 10 addresses the most urgent application security issues currently facing organizations.</w:t>
       </w:r>
     </w:p>
     <w:p>
@@ -2853,13 +2787,7 @@
         <w:pStyle w:val="BodyText"/>
       </w:pPr>
       <w:r>
-        <w:t>The OWASP Top 10 for 2017 is based prima</w:t>
-      </w:r>
-      <w:r>
-        <w:t>rily on 40+ data submissions from firms that specialize in application security and an industry survey that was completed by 515 individuals. This data spans vulnerabilities gathered from hundreds of organizations and over 100,000 real-world applications a</w:t>
-      </w:r>
-      <w:r>
-        <w:t>nd APIs. The Top 10 items are selected and prioritized according to this prevalence data, in combination with consensus estimates of exploitability, detectability, and impact.</w:t>
+        <w:t>The OWASP Top 10 for 2017 is based primarily on 40+ data submissions from firms that specialize in application security and an industry survey that was completed by 515 individuals. This data spans vulnerabilities gathered from hundreds of organizations and over 100,000 real-world applications and APIs. The Top 10 items are selected and prioritized according to this prevalence data, in combination with consensus estimates of exploitability, detectability, and impact.</w:t>
       </w:r>
     </w:p>
     <w:p>
@@ -2867,13 +2795,7 @@
         <w:pStyle w:val="BodyText"/>
       </w:pPr>
       <w:r>
-        <w:t>A primary aim of the OWASP Top 10 is to educate developers, designers, architect</w:t>
-      </w:r>
-      <w:r>
-        <w:t>s, managers, and organizations about the consequences of the most common and most important web application security weaknesses. The Top 10 provides basic techniques to protect against these high risk problem areas, and provides guidance on where to go fro</w:t>
-      </w:r>
-      <w:r>
-        <w:t>m here.</w:t>
+        <w:t>A primary aim of the OWASP Top 10 is to educate developers, designers, architects, managers, and organizations about the consequences of the most common and most important web application security weaknesses. The Top 10 provides basic techniques to protect against these high risk problem areas, and provides guidance on where to go from here.</w:t>
       </w:r>
     </w:p>
     <w:p>
@@ -2904,13 +2826,7 @@
           <w:rPr>
             <w:rStyle w:val="Hyperlink"/>
           </w:rPr>
-          <w:t>OWASP Developer's Gu</w:t>
-        </w:r>
-        <w:r>
-          <w:rPr>
-            <w:rStyle w:val="Hyperlink"/>
-          </w:rPr>
-          <w:t>ide</w:t>
+          <w:t>OWASP Developer's Guide</w:t>
         </w:r>
       </w:hyperlink>
       <w:r>
@@ -2925,10 +2841,7 @@
         </w:r>
       </w:hyperlink>
       <w:r>
-        <w:t>. These are essential reading for anyone developing web applications and APIs. Guidance on how to effectively find vulnerabilities in web applicatio</w:t>
-      </w:r>
-      <w:r>
-        <w:t xml:space="preserve">ns and APIs is provided in the </w:t>
+        <w:t xml:space="preserve">. These are essential reading for anyone developing web applications and APIs. Guidance on how to effectively find vulnerabilities in web applications and APIs is provided in the </w:t>
       </w:r>
       <w:hyperlink r:id="rId26">
         <w:r>
@@ -2953,10 +2866,7 @@
         <w:t>Constant change</w:t>
       </w:r>
       <w:r>
-        <w:t xml:space="preserve">. The OWASP Top 10 will continue to change. Even without changing a single line of your application's code, you may </w:t>
-      </w:r>
-      <w:r>
-        <w:t>become vulnerable as new flaws are discovered and attack methods are refined. Please review the advice at the end of the Top 10 in What's Next For Developers, Testers, Organizations and Application Managers for more information.</w:t>
+        <w:t>. The OWASP Top 10 will continue to change. Even without changing a single line of your application's code, you may become vulnerable as new flaws are discovered and attack methods are refined. Please review the advice at the end of the Top 10 in What's Next For Developers, Testers, Organizations and Application Managers for more information.</w:t>
       </w:r>
     </w:p>
     <w:p>
@@ -2970,10 +2880,7 @@
         <w:t>Think positive</w:t>
       </w:r>
       <w:r>
-        <w:t>. When you're</w:t>
-      </w:r>
-      <w:r>
-        <w:t xml:space="preserve"> ready to stop chasing vulnerabilities and focus on establishing strong application security controls, the </w:t>
+        <w:t xml:space="preserve">. When you're ready to stop chasing vulnerabilities and focus on establishing strong application security controls, the </w:t>
       </w:r>
       <w:hyperlink r:id="rId27">
         <w:r>
@@ -2984,10 +2891,7 @@
         </w:r>
       </w:hyperlink>
       <w:r>
-        <w:t xml:space="preserve"> project provides a starting point to help develo</w:t>
-      </w:r>
-      <w:r>
-        <w:t xml:space="preserve">pers build security into their applications and the </w:t>
+        <w:t xml:space="preserve"> project provides a starting point to help developers build security into their applications and the </w:t>
       </w:r>
       <w:hyperlink r:id="rId28">
         <w:r>
@@ -3012,13 +2916,7 @@
         <w:t>Use tools wisely</w:t>
       </w:r>
       <w:r>
-        <w:t xml:space="preserve">. </w:t>
-      </w:r>
-      <w:r>
-        <w:t>Security vulnerabilities can be quite complex and deeply buried in code. In many cases, the most cost-effective approach for finding and eliminating these weaknesses is human experts armed with good tools. Relying on tools alone provides a false sense of s</w:t>
-      </w:r>
-      <w:r>
-        <w:t>ecurity and is not recommended.</w:t>
+        <w:t>. Security vulnerabilities can be quite complex and deeply buried in code. In many cases, the most cost-effective approach for finding and eliminating these weaknesses is human experts armed with good tools. Relying on tools alone provides a false sense of security and is not recommended.</w:t>
       </w:r>
     </w:p>
     <w:p>
@@ -3062,10 +2960,7 @@
         <w:pStyle w:val="FirstParagraph"/>
       </w:pPr>
       <w:r>
-        <w:t>We'd like to thank the organizations that contributed their vulnerability data to support the 2017 update. We received more than 40 responses to the call for data. For the first time, all the dat</w:t>
-      </w:r>
-      <w:r>
-        <w:t>a contributed to a Top 10 release, and the full list of contributors, is publicly available. We believe this is one of the larger, more diverse collections of vulnerability data ever collected publicly.</w:t>
+        <w:t>We'd like to thank the organizations that contributed their vulnerability data to support the 2017 update. We received more than 40 responses to the call for data. For the first time, all the data contributed to a Top 10 release, and the full list of contributors, is publicly available. We believe this is one of the larger, more diverse collections of vulnerability data ever collected publicly.</w:t>
       </w:r>
     </w:p>
     <w:p>
@@ -3073,13 +2968,7 @@
         <w:pStyle w:val="BodyText"/>
       </w:pPr>
       <w:r>
-        <w:t>As there are more contributors than space here, we ha</w:t>
-      </w:r>
-      <w:r>
-        <w:t>ve created a dedicated page to recognize the contributions made. We wish to give heartfelt thanks to these organizations for being willing to be on the front lines by publicly sharing vulnerability data from their efforts. We hope this will continue to gro</w:t>
-      </w:r>
-      <w:r>
-        <w:t>w and encourage more organizations to do the same and possibly be seen as one of the key milestones of evidence based security. The OWASP Top 10 would not be possible without these amazing contributions. </w:t>
+        <w:t>As there are more contributors than space here, we have created a dedicated page to recognize the contributions made. We wish to give heartfelt thanks to these organizations for being willing to be on the front lines by publicly sharing vulnerability data from their efforts. We hope this will continue to grow and encourage more organizations to do the same and possibly be seen as one of the key milestones of evidence based security. The OWASP Top 10 would not be possible without these amazing contributions. </w:t>
       </w:r>
     </w:p>
     <w:p>
@@ -3087,13 +2976,7 @@
         <w:pStyle w:val="BodyText"/>
       </w:pPr>
       <w:r>
-        <w:t>A big thank you to the more than 500 individuals wh</w:t>
-      </w:r>
-      <w:r>
-        <w:t>o took the time to complete the industry ranked survey. Your voice helped determine two new additions to the Top 10. The additional comments, notes of encouragement, and criticisms were all appreciated. We know your time is valuable and we wanted to say th</w:t>
-      </w:r>
-      <w:r>
-        <w:t>anks.</w:t>
+        <w:t>A big thank you to the more than 500 individuals who took the time to complete the industry ranked survey. Your voice helped determine two new additions to the Top 10. The additional comments, notes of encouragement, and criticisms were all appreciated. We know your time is valuable and we wanted to say thanks.</w:t>
       </w:r>
     </w:p>
     <w:p>
@@ -3109,10 +2992,7 @@
         <w:pStyle w:val="BodyText"/>
       </w:pPr>
       <w:r>
-        <w:t>And finally, we'd like to thank in advan</w:t>
-      </w:r>
-      <w:r>
-        <w:t>ce all the translators out there who will translate this release of the Top 10 into numerous different languages, helping to make the OWASP Top 10 more accessible to the entire planet.</w:t>
+        <w:t>And finally, we'd like to thank in advance all the translators out there who will translate this release of the Top 10 into numerous different languages, helping to make the OWASP Top 10 more accessible to the entire planet.</w:t>
       </w:r>
     </w:p>
     <w:p>
@@ -3143,13 +3023,7 @@
         <w:pStyle w:val="FirstParagraph"/>
       </w:pPr>
       <w:r>
-        <w:t>Change has accelerated</w:t>
-      </w:r>
-      <w:r>
-        <w:t xml:space="preserve"> over the last four years, and the OWASP Top 10 needed to change. We've completely refactored the OWASP Top 10, revamped the methodology, utilized a new data call process, worked with the community, re-ordered our risks, re-written each risk from the groun</w:t>
-      </w:r>
-      <w:r>
-        <w:t>d up, and added references to frameworks and languages that are now commonly used.</w:t>
+        <w:t>Change has accelerated over the last four years, and the OWASP Top 10 needed to change. We've completely refactored the OWASP Top 10, revamped the methodology, utilized a new data call process, worked with the community, re-ordered our risks, re-written each risk from the ground up, and added references to frameworks and languages that are now commonly used.</w:t>
       </w:r>
     </w:p>
     <w:p>
@@ -3169,10 +3043,7 @@
         </w:numPr>
       </w:pPr>
       <w:r>
-        <w:t>Microservices written in node.js and Spring Boot are replacing traditional monolithic applications. Microservices comes with their own security challenges including establishing trust between microservices, containers, secrets management, etc. Old code nev</w:t>
-      </w:r>
-      <w:r>
-        <w:t>er expected to be communicated with directly from the Internet is now sitting behind an API or RESTful web service to be consumed by SPAs and mobile applications. The base assumptions by the code, such as trusted callers, are no longer valid.</w:t>
+        <w:t>Microservices written in node.js and Spring Boot are replacing traditional monolithic applications. Microservices comes with their own security challenges including establishing trust between microservices, containers, secrets management, etc. Old code never expected to be communicated with directly from the Internet is now sitting behind an API or RESTful web service to be consumed by SPAs and mobile applications. The base assumptions by the code, such as trusted callers, are no longer valid.</w:t>
       </w:r>
     </w:p>
     <w:p>
@@ -3184,10 +3055,7 @@
         </w:numPr>
       </w:pPr>
       <w:r>
-        <w:t>Single page a</w:t>
-      </w:r>
-      <w:r>
-        <w:t>pplications, written in JavaScript frameworks such as Angular and React, allow the creation of highly modular feature-rich front ends. Client-side functionality that has traditionally been delivered server-side brings its own security challenges.</w:t>
+        <w:t>Single page applications, written in JavaScript frameworks such as Angular and React, allow the creation of highly modular feature-rich front ends. Client-side functionality that has traditionally been delivered server-side brings its own security challenges.</w:t>
       </w:r>
     </w:p>
     <w:p>
@@ -3199,10 +3067,7 @@
         </w:numPr>
       </w:pPr>
       <w:r>
-        <w:t>JavaScrip</w:t>
-      </w:r>
-      <w:r>
-        <w:t>t is now the primary language of the web with node.js running server side and modern web frameworks such as Bootstrap, Electron, Angular, and React providing on the client.</w:t>
+        <w:t>JavaScript is now the primary language of the web with node.js running server side and modern web frameworks such as Bootstrap, Electron, Angular, and React providing on the client.</w:t>
       </w:r>
     </w:p>
     <w:p>
@@ -3230,10 +3095,7 @@
         <w:t>A4:2017-XML External Entities (XXE)</w:t>
       </w:r>
       <w:r>
-        <w:t xml:space="preserve"> is a new category</w:t>
-      </w:r>
-      <w:r>
-        <w:t xml:space="preserve"> primarily supported by source code analysis security testing tools (</w:t>
+        <w:t xml:space="preserve"> is a new category primarily supported by source code analysis security testing tools (</w:t>
       </w:r>
       <w:hyperlink r:id="rId30">
         <w:r>
@@ -3277,13 +3139,7 @@
         <w:rPr>
           <w:b/>
         </w:rPr>
-        <w:t>A8:2017-Ins</w:t>
-      </w:r>
-      <w:r>
-        <w:rPr>
-          <w:b/>
-        </w:rPr>
-        <w:t>ecure Deserialization</w:t>
+        <w:t>A8:2017-Insecure Deserialization</w:t>
       </w:r>
       <w:r>
         <w:t>, which permits remote code execution or sensitive object manipulation on affected platforms.</w:t>
@@ -3304,10 +3160,7 @@
         <w:t>A10:2017-Insufficient Logging and Monitoring</w:t>
       </w:r>
       <w:r>
-        <w:t>, the lack of which can prevent or significantly delay malicious activity and breach detection, i</w:t>
-      </w:r>
-      <w:r>
-        <w:t>ncident response, and digital forensics.</w:t>
+        <w:t>, the lack of which can prevent or significantly delay malicious activity and breach detection, incident response, and digital forensics.</w:t>
       </w:r>
     </w:p>
     <w:p>
@@ -3371,10 +3224,7 @@
         <w:t>A8-Cross-Site Request Forgery (CSRF)</w:t>
       </w:r>
       <w:r>
-        <w:t>, Frameworks commonly inclu</w:t>
-      </w:r>
-      <w:r>
-        <w:t>de CSRF defenses, with &lt; 5% of all apps, now #13.</w:t>
+        <w:t>, Frameworks commonly include CSRF defenses, with &lt; 5% of all apps, now #13.</w:t>
       </w:r>
     </w:p>
     <w:p>
@@ -3475,10 +3325,7 @@
         <w:pStyle w:val="FirstParagraph"/>
       </w:pPr>
       <w:r>
-        <w:t>Attackers can potentially use</w:t>
-      </w:r>
-      <w:r>
-        <w:t xml:space="preserve"> many different paths through your application to do harm to your business or organization. Each of these paths represents a risk that may, or may not, be serious enough to warrant attention.</w:t>
+        <w:t>Attackers can potentially use many different paths through your application to do harm to your business or organization. Each of these paths represents a risk that may, or may not, be serious enough to warrant attention.</w:t>
       </w:r>
     </w:p>
     <w:p>
@@ -3537,13 +3384,7 @@
         <w:pStyle w:val="BodyText"/>
       </w:pPr>
       <w:r>
-        <w:t>Sometimes these paths are trivial to find and exploit, and som</w:t>
-      </w:r>
-      <w:r>
-        <w:t>etimes they are extremely difficult. Similarly, the harm that is caused may be of no consequence, or it may put you out of business. To determine the risk to your organization, you can evaluate the likelihood associated with each threat agent, attack vecto</w:t>
-      </w:r>
-      <w:r>
-        <w:t>r, and security weakness and combine it with an estimate of the technical and business impact to your organization. Together, these factors determine your overall risk.</w:t>
+        <w:t>Sometimes these paths are trivial to find and exploit, and sometimes they are extremely difficult. Similarly, the harm that is caused may be of no consequence, or it may put you out of business. To determine the risk to your organization, you can evaluate the likelihood associated with each threat agent, attack vector, and security weakness and combine it with an estimate of the technical and business impact to your organization. Together, these factors determine your overall risk.</w:t>
       </w:r>
     </w:p>
     <w:p>
@@ -3568,20 +3409,11 @@
           <w:rPr>
             <w:rStyle w:val="Hyperlink"/>
           </w:rPr>
-          <w:t>OWASP Top 1</w:t>
-        </w:r>
-        <w:r>
-          <w:rPr>
-            <w:rStyle w:val="Hyperlink"/>
-          </w:rPr>
-          <w:t>0</w:t>
-        </w:r>
-      </w:hyperlink>
-      <w:r>
-        <w:t xml:space="preserve"> focuses on identifying the most serious risks for a broad array of organizations. For each of these risks, we provide generic information about likelihood and technical impact using the following simple ratings scheme, which is based on the OWASP Risk Ra</w:t>
-      </w:r>
-      <w:r>
-        <w:t>ting Methodology.  </w:t>
+          <w:t>OWASP Top 10</w:t>
+        </w:r>
+      </w:hyperlink>
+      <w:r>
+        <w:t xml:space="preserve"> focuses on identifying the most serious risks for a broad array of organizations. For each of these risks, we provide generic information about likelihood and technical impact using the following simple ratings scheme, which is based on the OWASP Risk Rating Methodology.  </w:t>
       </w:r>
     </w:p>
     <w:tbl>
@@ -3967,13 +3799,7 @@
       </w:pPr>
       <w:r>
         <w:lastRenderedPageBreak/>
-        <w:t>Each organization is unique, and so ar</w:t>
-      </w:r>
-      <w:r>
-        <w:t>e the threat actors for that organization, their goals, and the impact of any breach. If a public interest organization uses a content management system (CMS) for public information and a health system uses that same exact CMS for sensitive health records,</w:t>
-      </w:r>
-      <w:r>
-        <w:t xml:space="preserve"> the threat actors and business impacts can be very different for the same software. It is critical to understand the risk to your organization based on applicable threat agents and business impacts.</w:t>
+        <w:t>Each organization is unique, and so are the threat actors for that organization, their goals, and the impact of any breach. If a public interest organization uses a content management system (CMS) for public information and a health system uses that same exact CMS for sensitive health records, the threat actors and business impacts can be very different for the same software. It is critical to understand the risk to your organization based on applicable threat agents and business impacts.</w:t>
       </w:r>
     </w:p>
     <w:p>
@@ -3981,10 +3807,7 @@
         <w:pStyle w:val="BodyText"/>
       </w:pPr>
       <w:r>
-        <w:t>Where possible, the names of the risks in the Top 10 are</w:t>
-      </w:r>
-      <w:r>
-        <w:t xml:space="preserve"> aligned with </w:t>
+        <w:t xml:space="preserve">Where possible, the names of the risks in the Top 10 are aligned with </w:t>
       </w:r>
       <w:hyperlink r:id="rId35">
         <w:r>
@@ -4075,13 +3898,7 @@
           <w:rPr>
             <w:rStyle w:val="Hyperlink"/>
           </w:rPr>
-          <w:t xml:space="preserve">ISO 31000: Risk Management </w:t>
-        </w:r>
-        <w:r>
-          <w:rPr>
-            <w:rStyle w:val="Hyperlink"/>
-          </w:rPr>
-          <w:t>Std</w:t>
+          <w:t>ISO 31000: Risk Management Std</w:t>
         </w:r>
       </w:hyperlink>
     </w:p>
@@ -4132,13 +3949,7 @@
           <w:rPr>
             <w:rStyle w:val="Hyperlink"/>
           </w:rPr>
-          <w:t>AS</w:t>
-        </w:r>
-        <w:r>
-          <w:rPr>
-            <w:rStyle w:val="Hyperlink"/>
-          </w:rPr>
-          <w:t>D Strategic Mitigations (AU)</w:t>
+          <w:t>ASD Strategic Mitigations (AU)</w:t>
         </w:r>
       </w:hyperlink>
     </w:p>
@@ -4185,10 +3996,7 @@
       <w:bookmarkEnd w:id="33"/>
       <w:r>
         <w:lastRenderedPageBreak/>
-        <w:t>T10 OWASP Top 10 Applicatio</w:t>
-      </w:r>
-      <w:r>
-        <w:t>n Security Risks – 2017</w:t>
+        <w:t>T10 OWASP Top 10 Application Security Risks – 2017</w:t>
       </w:r>
       <w:bookmarkEnd w:id="34"/>
     </w:p>
@@ -4260,10 +4068,7 @@
               <w:pStyle w:val="Compact"/>
             </w:pPr>
             <w:r>
-              <w:t>Injection flaws, such as SQL, NoSQL, OS, and LDAP injection, occur when untrusted data is sent to an interpreter as part of a command or query. The attacker's hostile data can trick the interpreter into executing unintended commands or accessing data witho</w:t>
-            </w:r>
-            <w:r>
-              <w:t>ut proper authorization.</w:t>
+              <w:t>Injection flaws, such as SQL, NoSQL, OS, and LDAP injection, occur when untrusted data is sent to an interpreter as part of a command or query. The attacker's hostile data can trick the interpreter into executing unintended commands or accessing data without proper authorization.</w:t>
             </w:r>
           </w:p>
         </w:tc>
@@ -4291,10 +4096,7 @@
               <w:pStyle w:val="Compact"/>
             </w:pPr>
             <w:r>
-              <w:t>Application functions related to authentication and session management are often implemented incorrectly, allowing attackers to compromise passwords, keys, or session tokens, or to exploit other imple</w:t>
-            </w:r>
-            <w:r>
-              <w:t>mentation flaws to assume other users' identities (temporarily or permanently).</w:t>
+              <w:t>Application functions related to authentication and session management are often implemented incorrectly, allowing attackers to compromise passwords, keys, or session tokens, or to exploit other implementation flaws to assume other users' identities (temporarily or permanently).</w:t>
             </w:r>
           </w:p>
         </w:tc>
@@ -4322,10 +4124,7 @@
               <w:pStyle w:val="Compact"/>
             </w:pPr>
             <w:r>
-              <w:t>Many web applications and APIs do not properly protect sensitive data, such as financial, healthcare, and PII. Attackers may steal or modify su</w:t>
-            </w:r>
-            <w:r>
-              <w:t>ch weakly protected data to conduct credit card fraud, identity theft, or other crimes. Sensitive data deserves extra protection, such as encryption at rest or in transit, as well as special precautions when exchanged with the browser.</w:t>
+              <w:t>Many web applications and APIs do not properly protect sensitive data, such as financial, healthcare, and PII. Attackers may steal or modify such weakly protected data to conduct credit card fraud, identity theft, or other crimes. Sensitive data deserves extra protection, such as encryption at rest or in transit, as well as special precautions when exchanged with the browser.</w:t>
             </w:r>
           </w:p>
         </w:tc>
@@ -4340,26 +4139,20 @@
               <w:pStyle w:val="Compact"/>
             </w:pPr>
             <w:r>
-              <w:t>A4:2017-XML Externa</w:t>
-            </w:r>
-            <w:r>
-              <w:t>l Entities (XXE)</w:t>
-            </w:r>
-          </w:p>
-        </w:tc>
-        <w:tc>
-          <w:tcPr>
-            <w:tcW w:w="0" w:type="auto"/>
-          </w:tcPr>
-          <w:p>
-            <w:pPr>
-              <w:pStyle w:val="Compact"/>
-            </w:pPr>
-            <w:r>
-              <w:t>Many older or poorly configured XML processors evaluate external entity references within XML documents. External entities can be used to disclose internal files using the file URI handler, internal file shares, internal port scanning, rem</w:t>
-            </w:r>
-            <w:r>
-              <w:t>ote code execution, and denial of service attacks, such as the Billion Laughs attack.</w:t>
+              <w:t>A4:2017-XML External Entities (XXE)</w:t>
+            </w:r>
+          </w:p>
+        </w:tc>
+        <w:tc>
+          <w:tcPr>
+            <w:tcW w:w="0" w:type="auto"/>
+          </w:tcPr>
+          <w:p>
+            <w:pPr>
+              <w:pStyle w:val="Compact"/>
+            </w:pPr>
+            <w:r>
+              <w:t>Many older or poorly configured XML processors evaluate external entity references within XML documents. External entities can be used to disclose internal files using the file URI handler, internal file shares, internal port scanning, remote code execution, and denial of service attacks, such as the Billion Laughs attack.</w:t>
             </w:r>
           </w:p>
         </w:tc>
@@ -4387,10 +4180,7 @@
               <w:pStyle w:val="Compact"/>
             </w:pPr>
             <w:r>
-              <w:t>Restrictions on what authenticated users are allowed to do are often not properly enforced. Attackers can exploit these flaws to access una</w:t>
-            </w:r>
-            <w:r>
-              <w:t>uthorized functionality and/or data, such as access other users' accounts, view sensitive files, modify other users' data, change access rights, etc.</w:t>
+              <w:t>Restrictions on what authenticated users are allowed to do are often not properly enforced. Attackers can exploit these flaws to access unauthorized functionality and/or data, such as access other users' accounts, view sensitive files, modify other users' data, change access rights, etc.</w:t>
             </w:r>
           </w:p>
         </w:tc>
@@ -4418,10 +4208,7 @@
               <w:pStyle w:val="Compact"/>
             </w:pPr>
             <w:r>
-              <w:t>Security misconfiguration is the most commonly seen issue. This is commonly a result of insecure default configurations, in-complete or ad hoc configurations, open cloud storage, misconfigured HTTP headers, and verbose error messages containing sensitive i</w:t>
-            </w:r>
-            <w:r>
-              <w:t>nformation. Not only must all operating systems, frameworks, libraries, and applications be securely configured, but they must also be patched/upgraded in a timely fashion.</w:t>
+              <w:t>Security misconfiguration is the most commonly seen issue. This is commonly a result of insecure default configurations, in-complete or ad hoc configurations, open cloud storage, misconfigured HTTP headers, and verbose error messages containing sensitive information. Not only must all operating systems, frameworks, libraries, and applications be securely configured, but they must also be patched/upgraded in a timely fashion.</w:t>
             </w:r>
           </w:p>
         </w:tc>
@@ -4449,13 +4236,7 @@
               <w:pStyle w:val="Compact"/>
             </w:pPr>
             <w:r>
-              <w:t>XSS flaws occur whenever an application include</w:t>
-            </w:r>
-            <w:r>
-              <w:t>s untrusted data in a new web page without proper validation or escaping, or updates an existing web page with user-supplied data using a browser API that can create JavaScript. XSS allows attackers to execute scripts in the victim's browser which can hija</w:t>
-            </w:r>
-            <w:r>
-              <w:t>ck user sessions, deface web sites, or redirect the user to malicious sites.</w:t>
+              <w:t>XSS flaws occur whenever an application includes untrusted data in a new web page without proper validation or escaping, or updates an existing web page with user-supplied data using a browser API that can create JavaScript. XSS allows attackers to execute scripts in the victim's browser which can hijack user sessions, deface web sites, or redirect the user to malicious sites.</w:t>
             </w:r>
           </w:p>
         </w:tc>
@@ -4483,10 +4264,7 @@
               <w:pStyle w:val="Compact"/>
             </w:pPr>
             <w:r>
-              <w:t xml:space="preserve">Insecure deserialization often leads to remote code execution. Even if deserialization flaws do not result in remote code execution, they can be </w:t>
-            </w:r>
-            <w:r>
-              <w:t>used to perform attacks, including replay attacks, injection attacks, and privilege escalation attacks.</w:t>
+              <w:t>Insecure deserialization often leads to remote code execution. Even if deserialization flaws do not result in remote code execution, they can be used to perform attacks, including replay attacks, injection attacks, and privilege escalation attacks.</w:t>
             </w:r>
           </w:p>
         </w:tc>
@@ -4519,17 +4297,11 @@
             </w:pPr>
             <w:r>
               <w:lastRenderedPageBreak/>
-              <w:t>Components, such as libraries, frameworks, and other software modules, run with the same privileges</w:t>
-            </w:r>
-            <w:r>
-              <w:t xml:space="preserve"> as the application. If a vulnerable component is exploited, such </w:t>
+              <w:t xml:space="preserve">Components, such as libraries, frameworks, and other software modules, run with the same privileges as the application. If a vulnerable component is exploited, such </w:t>
             </w:r>
             <w:r>
               <w:lastRenderedPageBreak/>
-              <w:t>an attack can facilitate serious data loss or server takeover. Applications and APIs using components with known vulnerabilities may undermine application defenses and enable various attacks</w:t>
-            </w:r>
-            <w:r>
-              <w:t xml:space="preserve"> and impacts.</w:t>
+              <w:t>an attack can facilitate serious data loss or server takeover. Applications and APIs using components with known vulnerabilities may undermine application defenses and enable various attacks and impacts.</w:t>
             </w:r>
           </w:p>
         </w:tc>
@@ -4558,10 +4330,7 @@
               <w:pStyle w:val="Compact"/>
             </w:pPr>
             <w:r>
-              <w:t xml:space="preserve">Insufficient logging and monitoring, coupled with missing or ineffective integration with incident response, allows attackers to further attack systems, maintain persistence, pivot to more systems, </w:t>
-            </w:r>
-            <w:r>
-              <w:t>and tamper, extract, or destroy data. Most breach studies show time to detect a breach is over 200 days, typically detected by external parties rather than internal processes or monitoring.</w:t>
+              <w:t>Insufficient logging and monitoring, coupled with missing or ineffective integration with incident response, allows attackers to further attack systems, maintain persistence, pivot to more systems, and tamper, extract, or destroy data. Most breach studies show time to detect a breach is over 200 days, typically detected by external parties rather than internal processes or monitoring.</w:t>
             </w:r>
           </w:p>
         </w:tc>
@@ -4718,26 +4487,20 @@
               <w:pStyle w:val="Compact"/>
             </w:pPr>
             <w:r>
-              <w:t>Injection flaws are very prevalent, particularly in legacy code. Injection vulnerabilities are often found in S</w:t>
-            </w:r>
-            <w:r>
-              <w:t>QL, LDAP, XPath, or NoSQL queries; OS commands; XML parsers, SMTP headers, expression languages, and ORM queries. Injection flaws are easy to discover when examining code. Scanners and fuzzers can help attackers find injection flaws.</w:t>
-            </w:r>
-          </w:p>
-        </w:tc>
-        <w:tc>
-          <w:tcPr>
-            <w:tcW w:w="0" w:type="auto"/>
-          </w:tcPr>
-          <w:p>
-            <w:pPr>
-              <w:pStyle w:val="Compact"/>
-            </w:pPr>
-            <w:r>
-              <w:t>Injection can result i</w:t>
-            </w:r>
-            <w:r>
-              <w:t>n data loss or corruption, lack of accountability, or denial of access. Injection can sometimes lead to complete host takeover. The business impact depends on the protection needs of your application and data.</w:t>
+              <w:t>Injection flaws are very prevalent, particularly in legacy code. Injection vulnerabilities are often found in SQL, LDAP, XPath, or NoSQL queries; OS commands; XML parsers, SMTP headers, expression languages, and ORM queries. Injection flaws are easy to discover when examining code. Scanners and fuzzers can help attackers find injection flaws.</w:t>
+            </w:r>
+          </w:p>
+        </w:tc>
+        <w:tc>
+          <w:tcPr>
+            <w:tcW w:w="0" w:type="auto"/>
+          </w:tcPr>
+          <w:p>
+            <w:pPr>
+              <w:pStyle w:val="Compact"/>
+            </w:pPr>
+            <w:r>
+              <w:t>Injection can result in data loss or corruption, lack of accountability, or denial of access. Injection can sometimes lead to complete host takeover. The business impact depends on the protection needs of your application and data.</w:t>
             </w:r>
           </w:p>
         </w:tc>
@@ -4758,10 +4521,7 @@
         <w:pStyle w:val="FirstParagraph"/>
       </w:pPr>
       <w:r>
-        <w:t>An application</w:t>
-      </w:r>
-      <w:r>
-        <w:t xml:space="preserve"> is vulnerable to attack when:</w:t>
+        <w:t>An application is vulnerable to attack when:</w:t>
       </w:r>
     </w:p>
     <w:p>
@@ -4797,10 +4557,7 @@
         </w:numPr>
       </w:pPr>
       <w:r>
-        <w:t>Hostile data is</w:t>
-      </w:r>
-      <w:r>
-        <w:t xml:space="preserve"> used within object-relational mapping (ORM) search parameters to extract additional, sensitive records.</w:t>
+        <w:t>Hostile data is used within object-relational mapping (ORM) search parameters to extract additional, sensitive records.</w:t>
       </w:r>
     </w:p>
     <w:p>
@@ -4812,10 +4569,7 @@
         </w:numPr>
       </w:pPr>
       <w:r>
-        <w:t>Hostile data is directly used or concatenated, such that the SQL or command contains both structure and hostile data in dynamic queries, commands, or s</w:t>
-      </w:r>
-      <w:r>
-        <w:t>tored procedures.</w:t>
+        <w:t>Hostile data is directly used or concatenated, such that the SQL or command contains both structure and hostile data in dynamic queries, commands, or stored procedures.</w:t>
       </w:r>
     </w:p>
     <w:p>
@@ -4827,10 +4581,7 @@
         </w:numPr>
       </w:pPr>
       <w:r>
-        <w:t>Some of the more common injections are SQL, NoSQL, OS command, ORM, LDAP, and Expression Language (EL) or OGNL injection. The concept is identical among all interpreters. Source code review is the best method of detecting if your applicat</w:t>
-      </w:r>
-      <w:r>
-        <w:t>ions are vulnerable to injections, closely followed by thorough automated testing of all parameters, headers, URL, cookies, JSON, SOAP, and XML data inputs. Organizations can include static source (</w:t>
+        <w:t>Some of the more common injections are SQL, NoSQL, OS command, ORM, LDAP, and Expression Language (EL) or OGNL injection. The concept is identical among all interpreters. Source code review is the best method of detecting if your applications are vulnerable to injections, closely followed by thorough automated testing of all parameters, headers, URL, cookies, JSON, SOAP, and XML data inputs. Organizations can include static source (</w:t>
       </w:r>
       <w:hyperlink r:id="rId45">
         <w:r>
@@ -4852,10 +4603,7 @@
         </w:r>
       </w:hyperlink>
       <w:r>
-        <w:t>) tools into the CI/CD pipeline to identify newly introduced injection flaws prior to production deployment</w:t>
-      </w:r>
-      <w:r>
-        <w:t>.</w:t>
+        <w:t>) tools into the CI/CD pipeline to identify newly introduced injection flaws prior to production deployment.</w:t>
       </w:r>
     </w:p>
     <w:p>
@@ -4894,10 +4642,7 @@
         <w:t>Note</w:t>
       </w:r>
       <w:r>
-        <w:t>: When parameterized, stored procedures can still introduce SQL</w:t>
-      </w:r>
-      <w:r>
-        <w:t xml:space="preserve"> injection if PL/SQL or T-SQL concatenates queries and data, or executes hostile data with EXECUTE IMMEDIATE or exec().</w:t>
+        <w:t>: When parameterized, stored procedures can still introduce SQL injection if PL/SQL or T-SQL concatenates queries and data, or executes hostile data with EXECUTE IMMEDIATE or exec().</w:t>
       </w:r>
     </w:p>
     <w:p>
@@ -4909,10 +4654,7 @@
         </w:numPr>
       </w:pPr>
       <w:r>
-        <w:t>Use positive or "whitelist" server-side input validation, but this is not a complete defense as many applications require special charac</w:t>
-      </w:r>
-      <w:r>
-        <w:t>ters, such as text areas or APIs for mobile applications.</w:t>
+        <w:t>Use positive or "whitelist" server-side input validation, but this is not a complete defense as many applications require special characters, such as text areas or APIs for mobile applications.</w:t>
       </w:r>
     </w:p>
     <w:p>
@@ -4933,10 +4675,7 @@
         <w:t>Note</w:t>
       </w:r>
       <w:r>
-        <w:t>: SQL structure such as table names, column names, and so on cannot be escaped,</w:t>
-      </w:r>
-      <w:r>
-        <w:t xml:space="preserve"> and thus user-supplied structure names are dangerous. This is a common issue in report-writing software.</w:t>
+        <w:t>: SQL structure such as table names, column names, and so on cannot be escaped, and thus user-supplied structure names are dangerous. This is a common issue in report-writing software.</w:t>
       </w:r>
     </w:p>
     <w:p>
@@ -4973,10 +4712,7 @@
         <w:t>Scenario #1</w:t>
       </w:r>
       <w:r>
-        <w:t xml:space="preserve">: </w:t>
-      </w:r>
-      <w:r>
-        <w:t>An application uses untrusted data in the construction of the following vulnerable SQL call:</w:t>
+        <w:t>: An application uses untrusted data in the construction of the following vulnerable SQL call:</w:t>
       </w:r>
     </w:p>
     <w:p>
@@ -5001,10 +4737,7 @@
         <w:t>Scenario #2</w:t>
       </w:r>
       <w:r>
-        <w:t>: Similarly, an application’s blind trust in frameworks may r</w:t>
-      </w:r>
-      <w:r>
-        <w:t>esult in queries that are still vulnerable, (e.g. Hibernate Query Language (HQL)):</w:t>
+        <w:t>: Similarly, an application’s blind trust in frameworks may result in queries that are still vulnerable, (e.g. Hibernate Query Language (HQL)):</w:t>
       </w:r>
     </w:p>
     <w:p>
@@ -5042,10 +4775,7 @@
         <w:pStyle w:val="BodyText"/>
       </w:pPr>
       <w:r>
-        <w:t xml:space="preserve">This changes the meaning of both queries to return all the records from the accounts table. </w:t>
-      </w:r>
-      <w:r>
-        <w:t>More dangerous attacks could modify or delete data, or even invoke stored procedures.</w:t>
+        <w:t>This changes the meaning of both queries to return all the records from the accounts table. More dangerous attacks could modify or delete data, or even invoke stored procedures.</w:t>
       </w:r>
     </w:p>
     <w:p>
@@ -5154,13 +4884,7 @@
           <w:rPr>
             <w:rStyle w:val="Hyperlink"/>
           </w:rPr>
-          <w:t xml:space="preserve">OWASP </w:t>
-        </w:r>
-        <w:r>
-          <w:rPr>
-            <w:rStyle w:val="Hyperlink"/>
-          </w:rPr>
-          <w:t>Cheat Sheet: Injection Prevention</w:t>
+          <w:t>OWASP Cheat Sheet: Injection Prevention</w:t>
         </w:r>
       </w:hyperlink>
     </w:p>
@@ -5272,13 +4996,7 @@
           <w:rPr>
             <w:rStyle w:val="Hyperlink"/>
           </w:rPr>
-          <w:t>CWE-89: SQL Inject</w:t>
-        </w:r>
-        <w:r>
-          <w:rPr>
-            <w:rStyle w:val="Hyperlink"/>
-          </w:rPr>
-          <w:t>ion</w:t>
+          <w:t>CWE-89: SQL Injection</w:t>
         </w:r>
       </w:hyperlink>
     </w:p>
@@ -5460,42 +5178,33 @@
               <w:pStyle w:val="Compact"/>
             </w:pPr>
             <w:r>
-              <w:t>Attackers have access to hundreds of millions of valid username and password combinations for credential stuffing, default administrative account lists, automated brute force, and dictionary attack tools. Session management attacks are well</w:t>
-            </w:r>
-            <w:r>
-              <w:t xml:space="preserve"> understood, particularly in relation to unexpired session tokens.</w:t>
-            </w:r>
-          </w:p>
-        </w:tc>
-        <w:tc>
-          <w:tcPr>
-            <w:tcW w:w="0" w:type="auto"/>
-          </w:tcPr>
-          <w:p>
-            <w:pPr>
-              <w:pStyle w:val="Compact"/>
-            </w:pPr>
-            <w:r>
-              <w:t>The prevalence of broken authentication is widespread due to the design and implementation of most identity and access controls. Session management is the bedrock of authentication and acce</w:t>
-            </w:r>
-            <w:r>
-              <w:t>ss controls, and is present in all stateful apps. Attackers can detect broken authentication using manual means and exploit them using automated tools with password lists and dictionary attacks. </w:t>
-            </w:r>
-          </w:p>
-        </w:tc>
-        <w:tc>
-          <w:tcPr>
-            <w:tcW w:w="0" w:type="auto"/>
-          </w:tcPr>
-          <w:p>
-            <w:pPr>
-              <w:pStyle w:val="Compact"/>
-            </w:pPr>
-            <w:r>
-              <w:t>Attackers only have to gain access to a few accounts, or jus</w:t>
-            </w:r>
-            <w:r>
-              <w:t>t one admin account to compromise the system. Depending on the domain of the application, this may allow money laundering, social security fraud, and identity theft, or disclose legally protected highly sensitive information.</w:t>
+              <w:t>Attackers have access to hundreds of millions of valid username and password combinations for credential stuffing, default administrative account lists, automated brute force, and dictionary attack tools. Session management attacks are well understood, particularly in relation to unexpired session tokens.</w:t>
+            </w:r>
+          </w:p>
+        </w:tc>
+        <w:tc>
+          <w:tcPr>
+            <w:tcW w:w="0" w:type="auto"/>
+          </w:tcPr>
+          <w:p>
+            <w:pPr>
+              <w:pStyle w:val="Compact"/>
+            </w:pPr>
+            <w:r>
+              <w:t>The prevalence of broken authentication is widespread due to the design and implementation of most identity and access controls. Session management is the bedrock of authentication and access controls, and is present in all stateful apps. Attackers can detect broken authentication using manual means and exploit them using automated tools with password lists and dictionary attacks. </w:t>
+            </w:r>
+          </w:p>
+        </w:tc>
+        <w:tc>
+          <w:tcPr>
+            <w:tcW w:w="0" w:type="auto"/>
+          </w:tcPr>
+          <w:p>
+            <w:pPr>
+              <w:pStyle w:val="Compact"/>
+            </w:pPr>
+            <w:r>
+              <w:t>Attackers only have to gain access to a few accounts, or just one admin account to compromise the system. Depending on the domain of the application, this may allow money laundering, social security fraud, and identity theft, or disclose legally protected highly sensitive information.</w:t>
             </w:r>
           </w:p>
         </w:tc>
@@ -5508,10 +5217,7 @@
       <w:bookmarkStart w:id="45" w:name="is-the-application-vulnerable-1"/>
       <w:bookmarkEnd w:id="45"/>
       <w:r>
-        <w:t>Is the Application Vulnerable</w:t>
-      </w:r>
-      <w:r>
-        <w:t>?</w:t>
+        <w:t>Is the Application Vulnerable?</w:t>
       </w:r>
     </w:p>
     <w:p>
@@ -5574,10 +5280,7 @@
         </w:numPr>
       </w:pPr>
       <w:r>
-        <w:t>Permits default, weak, or well-known passwords, such a</w:t>
-      </w:r>
-      <w:r>
-        <w:t>s "Password1" or "admin/admin“.</w:t>
+        <w:t>Permits default, weak, or well-known passwords, such as "Password1" or "admin/admin“.</w:t>
       </w:r>
     </w:p>
     <w:p>
@@ -5607,13 +5310,7 @@
         <w:rPr>
           <w:b/>
         </w:rPr>
-        <w:t>A3:2017-Sensitive Data Exp</w:t>
-      </w:r>
-      <w:r>
-        <w:rPr>
-          <w:b/>
-        </w:rPr>
-        <w:t>osure</w:t>
+        <w:t>A3:2017-Sensitive Data Exposure</w:t>
       </w:r>
       <w:r>
         <w:t>).</w:t>
@@ -5664,10 +5361,7 @@
         </w:numPr>
       </w:pPr>
       <w:r>
-        <w:t>Does not properly invalidate Session IDs. User sessions or authentication tokens (part</w:t>
-      </w:r>
-      <w:r>
-        <w:t>icularly single sign-on (SSO) tokens) aren't properly invalidated during logout or a period of inactivity</w:t>
+        <w:t>Does not properly invalidate Session IDs. User sessions or authentication tokens (particularly single sign-on (SSO) tokens) aren't properly invalidated during logout or a period of inactivity</w:t>
       </w:r>
     </w:p>
     <w:p>
@@ -5689,10 +5383,7 @@
         </w:numPr>
       </w:pPr>
       <w:r>
-        <w:t>Where possible, implement multi-factor authentication to prevent automated, credential stuffing, brute force, and stolen credential re-</w:t>
-      </w:r>
-      <w:r>
-        <w:t>use attacks.</w:t>
+        <w:t>Where possible, implement multi-factor authentication to prevent automated, credential stuffing, brute force, and stolen credential re-use attacks.</w:t>
       </w:r>
     </w:p>
     <w:p>
@@ -5750,10 +5441,7 @@
         </w:r>
       </w:hyperlink>
       <w:r>
-        <w:t xml:space="preserve"> or o</w:t>
-      </w:r>
-      <w:r>
-        <w:t>ther modern, evidence based password policies.</w:t>
+        <w:t xml:space="preserve"> or other modern, evidence based password policies.</w:t>
       </w:r>
     </w:p>
     <w:p>
@@ -5778,10 +5466,7 @@
         </w:numPr>
       </w:pPr>
       <w:r>
-        <w:t>Limit or increasingly delay failed login attempts. Log a</w:t>
-      </w:r>
-      <w:r>
-        <w:t>ll failures and alert administrators when credential stuffing, brute force, other attacks are detected.</w:t>
+        <w:t>Limit or increasingly delay failed login attempts. Log all failures and alert administrators when credential stuffing, brute force, other attacks are detected.</w:t>
       </w:r>
     </w:p>
     <w:p>
@@ -5793,10 +5478,7 @@
         </w:numPr>
       </w:pPr>
       <w:r>
-        <w:t>Use a server-side, secure, built-in session manager that generates a new random session ID with high entropy after login. Session IDs should not be in t</w:t>
-      </w:r>
-      <w:r>
-        <w:t>he URL, be securely stored and invalidated after logout, idle, and absolute timeouts.</w:t>
+        <w:t>Use a server-side, secure, built-in session manager that generates a new random session ID with high entropy after login. Session IDs should not be in the URL, be securely stored and invalidated after logout, idle, and absolute timeouts.</w:t>
       </w:r>
     </w:p>
     <w:p>
@@ -5836,10 +5518,7 @@
         </w:r>
       </w:hyperlink>
       <w:r>
-        <w:t>, is a common attack. If an application does not implement automated threat or credential stuffing protections, the application can be used as a password oracle to determine if the credentials are va</w:t>
-      </w:r>
-      <w:r>
-        <w:t>lid.</w:t>
+        <w:t>, is a common attack. If an application does not implement automated threat or credential stuffing protections, the application can be used as a password oracle to determine if the credentials are valid.</w:t>
       </w:r>
     </w:p>
     <w:p>
@@ -5853,10 +5532,7 @@
         <w:t>Scenario #2</w:t>
       </w:r>
       <w:r>
-        <w:t>: Most authentication attacks occur due to the continued use of passwords as a sole factor. Once considered best practices, password rotation and complexity requirements are viewed as encouraging users to use, and reuse, weak passwords. Org</w:t>
-      </w:r>
-      <w:r>
-        <w:t>anizations are recommended to stop these practices per NIST 800-63 and use multi-factor authentication.</w:t>
+        <w:t>: Most authentication attacks occur due to the continued use of passwords as a sole factor. Once considered best practices, password rotation and complexity requirements are viewed as encouraging users to use, and reuse, weak passwords. Organizations are recommended to stop these practices per NIST 800-63 and use multi-factor authentication.</w:t>
       </w:r>
     </w:p>
     <w:p>
@@ -5870,10 +5546,7 @@
         <w:t>Scenario #3</w:t>
       </w:r>
       <w:r>
-        <w:t>: Application session timeouts aren't set properly. A user uses a public computer to access an application. Instead of selecting “logout” the</w:t>
-      </w:r>
-      <w:r>
-        <w:t xml:space="preserve"> user simply closes the browser tab and walks away. An attacker uses the same browser an hour later, and the user is still authenticated.</w:t>
+        <w:t>: Application session timeouts aren't set properly. A user uses a public computer to access an application. Instead of selecting “logout” the user simply closes the browser tab and walks away. An attacker uses the same browser an hour later, and the user is still authenticated.</w:t>
       </w:r>
     </w:p>
     <w:p>
@@ -6040,13 +5713,7 @@
           <w:rPr>
             <w:rStyle w:val="Hyperlink"/>
           </w:rPr>
-          <w:t>OWASP Cheat Sheet: Se</w:t>
-        </w:r>
-        <w:r>
-          <w:rPr>
-            <w:rStyle w:val="Hyperlink"/>
-          </w:rPr>
-          <w:t>ssion Management</w:t>
+          <w:t>OWASP Cheat Sheet: Session Management</w:t>
         </w:r>
       </w:hyperlink>
     </w:p>
@@ -6090,13 +5757,7 @@
           <w:rPr>
             <w:rStyle w:val="Hyperlink"/>
           </w:rPr>
-          <w:t>NIST 800-63b: 5.1.1 M</w:t>
-        </w:r>
-        <w:r>
-          <w:rPr>
-            <w:rStyle w:val="Hyperlink"/>
-          </w:rPr>
-          <w:t>emorized Secrets - for thorough, modern, evidence based advice on authentication.</w:t>
+          <w:t>NIST 800-63b: 5.1.1 Memorized Secrets - for thorough, modern, evidence based advice on authentication.</w:t>
         </w:r>
       </w:hyperlink>
     </w:p>
@@ -6130,13 +5791,7 @@
           <w:rPr>
             <w:rStyle w:val="Hyperlink"/>
           </w:rPr>
-          <w:t>CWE-384</w:t>
-        </w:r>
-        <w:r>
-          <w:rPr>
-            <w:rStyle w:val="Hyperlink"/>
-          </w:rPr>
-          <w:t>: Session Fixation</w:t>
+          <w:t>CWE-384: Session Fixation</w:t>
         </w:r>
       </w:hyperlink>
     </w:p>
@@ -6267,45 +5922,33 @@
               <w:pStyle w:val="Compact"/>
             </w:pPr>
             <w:r>
-              <w:t>Attackers typically don't break crypto directly. Instead attackers steal keys, execute man-in-the-middle attacks, or steal clear text data off the server, while in transit, or from the user's client, e.g. browser. A manual attack is generally required. Pre</w:t>
-            </w:r>
-            <w:r>
-              <w:t>viously retrieved password databases could be brute forced or cracked by GPUs.</w:t>
-            </w:r>
-          </w:p>
-        </w:tc>
-        <w:tc>
-          <w:tcPr>
-            <w:tcW w:w="0" w:type="auto"/>
-          </w:tcPr>
-          <w:p>
-            <w:pPr>
-              <w:pStyle w:val="Compact"/>
-            </w:pPr>
-            <w:r>
-              <w:t>Over the last few years, this has been the most common impactful attack. The most common flaw is simply not encrypting sensitive data. When crypto is employed, weak key generati</w:t>
-            </w:r>
-            <w:r>
-              <w:t xml:space="preserve">on and management, and weak algorithm, protocol and cipher usage is common, particularly for data at rest weak password hashing techniques. For data in transit server side weaknesses are mainly easy to detect, but hard for data at rest. The exploitability </w:t>
-            </w:r>
-            <w:r>
-              <w:t>of both varies.</w:t>
-            </w:r>
-          </w:p>
-        </w:tc>
-        <w:tc>
-          <w:tcPr>
-            <w:tcW w:w="0" w:type="auto"/>
-          </w:tcPr>
-          <w:p>
-            <w:pPr>
-              <w:pStyle w:val="Compact"/>
-            </w:pPr>
-            <w:r>
-              <w:t xml:space="preserve">Failure frequently compromises all data that should have been protected. Typically, this information includes sensitive personal information (PII) data such as health records, cre-dentials, personal data, credit cards, which often requires </w:t>
-            </w:r>
-            <w:r>
-              <w:t>protection as defined by laws or regulations such as the EU GDPR or local privacy laws.</w:t>
+              <w:t>Attackers typically don't break crypto directly. Instead attackers steal keys, execute man-in-the-middle attacks, or steal clear text data off the server, while in transit, or from the user's client, e.g. browser. A manual attack is generally required. Previously retrieved password databases could be brute forced or cracked by GPUs.</w:t>
+            </w:r>
+          </w:p>
+        </w:tc>
+        <w:tc>
+          <w:tcPr>
+            <w:tcW w:w="0" w:type="auto"/>
+          </w:tcPr>
+          <w:p>
+            <w:pPr>
+              <w:pStyle w:val="Compact"/>
+            </w:pPr>
+            <w:r>
+              <w:t>Over the last few years, this has been the most common impactful attack. The most common flaw is simply not encrypting sensitive data. When crypto is employed, weak key generation and management, and weak algorithm, protocol and cipher usage is common, particularly for data at rest weak password hashing techniques. For data in transit server side weaknesses are mainly easy to detect, but hard for data at rest. The exploitability of both varies.</w:t>
+            </w:r>
+          </w:p>
+        </w:tc>
+        <w:tc>
+          <w:tcPr>
+            <w:tcW w:w="0" w:type="auto"/>
+          </w:tcPr>
+          <w:p>
+            <w:pPr>
+              <w:pStyle w:val="Compact"/>
+            </w:pPr>
+            <w:r>
+              <w:t>Failure frequently compromises all data that should have been protected. Typically, this information includes sensitive personal information (PII) data such as health records, cre-dentials, personal data, credit cards, which often requires protection as defined by laws or regulations such as the EU GDPR or local privacy laws.</w:t>
             </w:r>
           </w:p>
         </w:tc>
@@ -6326,13 +5969,7 @@
         <w:pStyle w:val="FirstParagraph"/>
       </w:pPr>
       <w:r>
-        <w:t>The first thing is to determine the protection needs of data in transit and at rest. For example, passwords, credit card numbers, health</w:t>
-      </w:r>
-      <w:r>
-        <w:t xml:space="preserve"> records, personal information and business secrets require extra protection, particularly if that data falls under privacy laws, e.g. EU's General Data Protection Regulation (GDPR), or regulations, e.g. financial data protection such as PCI Data Security </w:t>
-      </w:r>
-      <w:r>
-        <w:t>Standard (PCI DSS). For all such data:</w:t>
+        <w:t>The first thing is to determine the protection needs of data in transit and at rest. For example, passwords, credit card numbers, health records, personal information and business secrets require extra protection, particularly if that data falls under privacy laws, e.g. EU's General Data Protection Regulation (GDPR), or regulations, e.g. financial data protection such as PCI Data Security Standard (PCI DSS). For all such data:</w:t>
       </w:r>
     </w:p>
     <w:p>
@@ -6344,10 +5981,7 @@
         </w:numPr>
       </w:pPr>
       <w:r>
-        <w:t>Is any data transmitted in clear text? This concerns any proto-col, e.g. http, smtp , ftp. External internet traffic is especially dangerous, but verify also all internal traffic e.g. between load balancers, gateways,</w:t>
-      </w:r>
-      <w:r>
-        <w:t xml:space="preserve"> web servers or back end systems.</w:t>
+        <w:t>Is any data transmitted in clear text? This concerns any proto-col, e.g. http, smtp , ftp. External internet traffic is especially dangerous, but verify also all internal traffic e.g. between load balancers, gateways, web servers or back end systems.</w:t>
       </w:r>
     </w:p>
     <w:p>
@@ -6407,10 +6041,7 @@
         </w:numPr>
       </w:pPr>
       <w:r>
-        <w:t>Does the user agent (e.g. app, mai</w:t>
-      </w:r>
-      <w:r>
-        <w:t>l client) not verify if the received server certificate is valid.</w:t>
+        <w:t>Does the user agent (e.g. app, mail client) not verify if the received server certificate is valid.</w:t>
       </w:r>
     </w:p>
     <w:p>
@@ -6447,10 +6078,7 @@
         <w:pStyle w:val="FirstParagraph"/>
       </w:pPr>
       <w:r>
-        <w:t>Do the following, at a minimum and consult the references</w:t>
-      </w:r>
-      <w:r>
-        <w:t>:</w:t>
+        <w:t>Do the following, at a minimum and consult the references:</w:t>
       </w:r>
     </w:p>
     <w:p>
@@ -6487,10 +6115,7 @@
       </w:pPr>
       <w:r>
         <w:lastRenderedPageBreak/>
-        <w:t>Don't store sensitive data unnecessarily. Dis</w:t>
-      </w:r>
-      <w:r>
-        <w:t>card it as soon as possible or use PCI DSS compliant tokenization or even truncation. Data that is not retained cannot be stolen.</w:t>
+        <w:t>Don't store sensitive data unnecessarily. Discard it as soon as possible or use PCI DSS compliant tokenization or even truncation. Data that is not retained cannot be stolen.</w:t>
       </w:r>
     </w:p>
     <w:p>
@@ -6514,10 +6139,7 @@
         </w:numPr>
       </w:pPr>
       <w:r>
-        <w:t xml:space="preserve">Ensure up-to-date and strong standard algorithms, protocols, keys and proper </w:t>
-      </w:r>
-      <w:r>
-        <w:t>key management is in place.</w:t>
+        <w:t>Ensure up-to-date and strong standard algorithms, protocols, keys and proper key management is in place.</w:t>
       </w:r>
     </w:p>
     <w:p>
@@ -6529,10 +6151,7 @@
         </w:numPr>
       </w:pPr>
       <w:r>
-        <w:t>Encrypt all data in transit with secure protocols such as TLS with perfect forward secrecy (PFS) ciphers, cipher prioritization by the server, and secure parameters. Enforce encryption using directives like HTTP Strict Transport</w:t>
-      </w:r>
-      <w:r>
-        <w:t xml:space="preserve"> Security (HSTS).</w:t>
+        <w:t>Encrypt all data in transit with secure protocols such as TLS with perfect forward secrecy (PFS) ciphers, cipher prioritization by the server, and secure parameters. Enforce encryption using directives like HTTP Strict Transport Security (HSTS).</w:t>
       </w:r>
     </w:p>
     <w:p>
@@ -6622,10 +6241,7 @@
       <w:bookmarkStart w:id="55" w:name="example-attack-scenarios-2"/>
       <w:bookmarkEnd w:id="55"/>
       <w:r>
-        <w:t>Example Attack</w:t>
-      </w:r>
-      <w:r>
-        <w:t xml:space="preserve"> Scenarios</w:t>
+        <w:t>Example Attack Scenarios</w:t>
       </w:r>
     </w:p>
     <w:p>
@@ -6639,10 +6255,7 @@
         <w:t>Scenario #1</w:t>
       </w:r>
       <w:r>
-        <w:t>: An application encrypts credit card numbers in a database using automatic database encryption. However, this data is automatically decrypted when retrieved, allowing an SQL injection flaw to retrieve credit card numbers in clear tex</w:t>
-      </w:r>
-      <w:r>
-        <w:t>t. </w:t>
+        <w:t>: An application encrypts credit card numbers in a database using automatic database encryption. However, this data is automatically decrypted when retrieved, allowing an SQL injection flaw to retrieve credit card numbers in clear text. </w:t>
       </w:r>
     </w:p>
     <w:p>
@@ -6656,10 +6269,7 @@
         <w:t>Scenario #2</w:t>
       </w:r>
       <w:r>
-        <w:t>: A site doesn't use or enforce TLS for all pages or supports weak encryption. An attacker monitors network traffic, strips the TLS (e.g. at an open wireless network), intercepts requests, and steals the user's session cookie. The attacker t</w:t>
-      </w:r>
-      <w:r>
-        <w:t>hen replays this cookie and hijacks the user's (authenticated) session, accessing or modifying the user's private data. Instead of the above they could alter all transported data, e.g. the recipient of a money transfer.</w:t>
+        <w:t>: A site doesn't use or enforce TLS for all pages or supports weak encryption. An attacker monitors network traffic, strips the TLS (e.g. at an open wireless network), intercepts requests, and steals the user's session cookie. The attacker then replays this cookie and hijacks the user's (authenticated) session, accessing or modifying the user's private data. Instead of the above they could alter all transported data, e.g. the recipient of a money transfer.</w:t>
       </w:r>
     </w:p>
     <w:p>
@@ -6673,13 +6283,7 @@
         <w:t>Scenario #3</w:t>
       </w:r>
       <w:r>
-        <w:t>: The password database u</w:t>
-      </w:r>
-      <w:r>
-        <w:t>ses unsalted or simple hashes to store everyone's passwords. A file upload flaw allows an attacker to retrieve the password database. All the unsalted hashes can be exposed with a rainbow table of pre-calculated hashes. Hashes generated by simple or fast h</w:t>
-      </w:r>
-      <w:r>
-        <w:t>ash functions may be cracked by GPUs, even if they were salted.</w:t>
+        <w:t>: The password database uses unsalted or simple hashes to store everyone's passwords. A file upload flaw allows an attacker to retrieve the password database. All the unsalted hashes can be exposed with a rainbow table of pre-calculated hashes. Hashes generated by simple or fast hash functions may be cracked by GPUs, even if they were salted.</w:t>
       </w:r>
     </w:p>
     <w:p>
@@ -6739,13 +6343,7 @@
           <w:rPr>
             <w:rStyle w:val="Hyperlink"/>
           </w:rPr>
-          <w:t>OWASP Cheat Sheet: Transport Layer</w:t>
-        </w:r>
-        <w:r>
-          <w:rPr>
-            <w:rStyle w:val="Hyperlink"/>
-          </w:rPr>
-          <w:t xml:space="preserve"> Protection</w:t>
+          <w:t>OWASP Cheat Sheet: Transport Layer Protection</w:t>
         </w:r>
       </w:hyperlink>
     </w:p>
@@ -6779,13 +6377,7 @@
           <w:rPr>
             <w:rStyle w:val="Hyperlink"/>
           </w:rPr>
-          <w:t>OWASP Cheat Sheet: Password Storag</w:t>
-        </w:r>
-        <w:r>
-          <w:rPr>
-            <w:rStyle w:val="Hyperlink"/>
-          </w:rPr>
-          <w:t>e</w:t>
+          <w:t>OWASP Cheat Sheet: Password Storage</w:t>
         </w:r>
       </w:hyperlink>
     </w:p>
@@ -6936,13 +6528,7 @@
           <w:rPr>
             <w:rStyle w:val="Hyperlink"/>
           </w:rPr>
-          <w:t>CWE-319: Clear</w:t>
-        </w:r>
-        <w:r>
-          <w:rPr>
-            <w:rStyle w:val="Hyperlink"/>
-          </w:rPr>
-          <w:t>text Transmission of Sensitive Information</w:t>
+          <w:t>CWE-319: Cleartext Transmission of Sensitive Information</w:t>
         </w:r>
       </w:hyperlink>
     </w:p>
@@ -7034,10 +6620,7 @@
               <w:pStyle w:val="Compact"/>
             </w:pPr>
             <w:r>
-              <w:t>Im</w:t>
-            </w:r>
-            <w:r>
-              <w:t>pacts</w:t>
+              <w:t>Impacts</w:t>
             </w:r>
           </w:p>
         </w:tc>
@@ -7117,10 +6700,7 @@
               </w:r>
             </w:hyperlink>
             <w:r>
-              <w:t xml:space="preserve"> tools can discover this issu</w:t>
-            </w:r>
-            <w:r>
-              <w:t xml:space="preserve">e by inspecting dependencies and configuration. </w:t>
+              <w:t xml:space="preserve"> tools can discover this issue by inspecting dependencies and configuration. </w:t>
             </w:r>
             <w:hyperlink r:id="rId101">
               <w:r>
@@ -7144,10 +6724,7 @@
               <w:pStyle w:val="Compact"/>
             </w:pPr>
             <w:r>
-              <w:t>These flaws can be used to extract data, e</w:t>
-            </w:r>
-            <w:r>
-              <w:t>xecute a remote request from the server, scan internal systems, perform a denial-of-service attack, and other attacks. The business impact depends on the protection needs of all affected application and data.</w:t>
+              <w:t>These flaws can be used to extract data, execute a remote request from the server, scan internal systems, perform a denial-of-service attack, and other attacks. The business impact depends on the protection needs of all affected application and data.</w:t>
             </w:r>
           </w:p>
         </w:tc>
@@ -7168,10 +6745,7 @@
         <w:pStyle w:val="FirstParagraph"/>
       </w:pPr>
       <w:r>
-        <w:t>Applications an</w:t>
-      </w:r>
-      <w:r>
-        <w:t>d in particular XML-based web services or downstream integrations might be vulnerable to attack if:</w:t>
+        <w:t>Applications and in particular XML-based web services or downstream integrations might be vulnerable to attack if:</w:t>
       </w:r>
     </w:p>
     <w:p>
@@ -7183,10 +6757,7 @@
         </w:numPr>
       </w:pPr>
       <w:r>
-        <w:t xml:space="preserve">Your application accepts XML directly or XML uploads, especially from untrusted sources, or inserts untrusted data into XML documents, which is then parsed </w:t>
-      </w:r>
-      <w:r>
-        <w:t>by an XML processor.</w:t>
+        <w:t>Your application accepts XML directly or XML uploads, especially from untrusted sources, or inserts untrusted data into XML documents, which is then parsed by an XML processor.</w:t>
       </w:r>
     </w:p>
     <w:p>
@@ -7209,10 +6780,7 @@
         </w:r>
       </w:hyperlink>
       <w:r>
-        <w:t xml:space="preserve"> (DTDs) enabled. As the exact mechanism for disabling</w:t>
-      </w:r>
-      <w:r>
-        <w:t xml:space="preserve"> DTD processing varies by processor, it is good practice to consult a reference such as the </w:t>
+        <w:t xml:space="preserve"> (DTDs) enabled. As the exact mechanism for disabling DTD processing varies by processor, it is good practice to consult a reference such as the </w:t>
       </w:r>
       <w:hyperlink r:id="rId103">
         <w:r>
@@ -7247,10 +6815,7 @@
         </w:numPr>
       </w:pPr>
       <w:r>
-        <w:t xml:space="preserve">If your application uses SOAP prior to version 1.2, it is likely susceptible to </w:t>
-      </w:r>
-      <w:r>
-        <w:t>XXE attacks if XML entities are being passed to the SOAP framework.</w:t>
+        <w:t>If your application uses SOAP prior to version 1.2, it is likely susceptible to XXE attacks if XML entities are being passed to the SOAP framework.</w:t>
       </w:r>
     </w:p>
     <w:p>
@@ -7280,10 +6845,7 @@
         <w:pStyle w:val="FirstParagraph"/>
       </w:pPr>
       <w:r>
-        <w:t>Developer training is essen</w:t>
-      </w:r>
-      <w:r>
-        <w:t>tial to identify and mitigate XXE. Besides that, preventing XXE requires:</w:t>
+        <w:t>Developer training is essential to identify and mitigate XXE. Besides that, preventing XXE requires:</w:t>
       </w:r>
     </w:p>
     <w:p>
@@ -7319,10 +6881,7 @@
         </w:numPr>
       </w:pPr>
       <w:r>
-        <w:t>Disable XML external entity and DTD processing in all XML parsers in your applica</w:t>
-      </w:r>
-      <w:r>
-        <w:t xml:space="preserve">tion, as per the </w:t>
+        <w:t xml:space="preserve">Disable XML external entity and DTD processing in all XML parsers in your application, as per the </w:t>
       </w:r>
       <w:hyperlink r:id="rId104">
         <w:r>
@@ -7345,10 +6904,7 @@
         </w:numPr>
       </w:pPr>
       <w:r>
-        <w:t>Implement positive ("whitelisting") server-side input validation, filtering, or sanitization to prevent</w:t>
-      </w:r>
-      <w:r>
-        <w:t xml:space="preserve"> hostile data within XML documents, headers, or nodes.</w:t>
+        <w:t>Implement positive ("whitelisting") server-side input validation, filtering, or sanitization to prevent hostile data within XML documents, headers, or nodes.</w:t>
       </w:r>
     </w:p>
     <w:p>
@@ -7373,10 +6929,7 @@
       </w:pPr>
       <w:r>
         <w:lastRenderedPageBreak/>
-        <w:t>SAST tools can help detect XXE in source code, although manual code review is the best alternati</w:t>
-      </w:r>
-      <w:r>
-        <w:t>ve in large, complex applications with many integrations.</w:t>
+        <w:t>SAST tools can help detect XXE in source code, although manual code review is the best alternative in large, complex applications with many integrations.</w:t>
       </w:r>
     </w:p>
     <w:p>
@@ -7402,10 +6955,7 @@
         <w:pStyle w:val="FirstParagraph"/>
       </w:pPr>
       <w:r>
-        <w:t>Numerous public XXE issues hav</w:t>
-      </w:r>
-      <w:r>
-        <w:t>e been discovered, including attacking embedded devices. XXE occurs in a lot of unexpected places, including deeply nested dependencies. The easiest way is to upload a malicious XML file, if accepted:</w:t>
+        <w:t>Numerous public XXE issues have been discovered, including attacking embedded devices. XXE occurs in a lot of unexpected places, including deeply nested dependencies. The easiest way is to upload a malicious XML file, if accepted:</w:t>
       </w:r>
     </w:p>
     <w:p>
@@ -7419,10 +6969,7 @@
         <w:t>Scenario #1</w:t>
       </w:r>
       <w:r>
-        <w:t>: The attacker attempts to extract data from</w:t>
-      </w:r>
-      <w:r>
-        <w:t xml:space="preserve"> the server:</w:t>
+        <w:t>: The attacker attempts to extract data from the server:</w:t>
       </w:r>
     </w:p>
     <w:p>
@@ -7483,10 +7030,7 @@
         <w:t>Scenario #2</w:t>
       </w:r>
       <w:r>
-        <w:t xml:space="preserve">: An attacker probes the server's private network by changing the above </w:t>
-      </w:r>
-      <w:r>
-        <w:t>ENTITY line to:</w:t>
+        <w:t>: An attacker probes the server's private network by changing the above ENTITY line to:</w:t>
       </w:r>
     </w:p>
     <w:p>
@@ -7653,13 +7197,7 @@
           <w:rPr>
             <w:rStyle w:val="Hyperlink"/>
           </w:rPr>
-          <w:t xml:space="preserve">CWE-611: Improper Restriction of </w:t>
-        </w:r>
-        <w:r>
-          <w:rPr>
-            <w:rStyle w:val="Hyperlink"/>
-          </w:rPr>
-          <w:t>XXE</w:t>
+          <w:t>CWE-611: Improper Restriction of XXE</w:t>
         </w:r>
       </w:hyperlink>
     </w:p>
@@ -7813,10 +7351,7 @@
               <w:pStyle w:val="Compact"/>
             </w:pPr>
             <w:r>
-              <w:t>Exploi</w:t>
-            </w:r>
-            <w:r>
-              <w:t>tability 2</w:t>
+              <w:t>Exploitability 2</w:t>
             </w:r>
           </w:p>
         </w:tc>
@@ -7892,10 +7427,7 @@
               <w:pStyle w:val="Compact"/>
             </w:pPr>
             <w:r>
-              <w:t>The technical impac</w:t>
-            </w:r>
-            <w:r>
-              <w:t>t is attackers acting as users or administrators, users using privileged functions, or creating, accessing, updating or deleting every record. The business impact depends on the protection needs of your application and data.</w:t>
+              <w:t>The technical impact is attackers acting as users or administrators, users using privileged functions, or creating, accessing, updating or deleting every record. The business impact depends on the protection needs of your application and data.</w:t>
             </w:r>
           </w:p>
         </w:tc>
@@ -7916,10 +7448,7 @@
         <w:pStyle w:val="FirstParagraph"/>
       </w:pPr>
       <w:r>
-        <w:t>Access control enforces policy such that users cannot act outside of their intended permissions. Failures typically lead to unauthorized information disclosure, modification or destruction of all data, or performing a business function outside of the limi</w:t>
-      </w:r>
-      <w:r>
-        <w:t>ts of the user. Common access control vulnerabilities include:</w:t>
+        <w:t>Access control enforces policy such that users cannot act outside of their intended permissions. Failures typically lead to unauthorized information disclosure, modification or destruction of all data, or performing a business function outside of the limits of the user. Common access control vulnerabilities include:</w:t>
       </w:r>
     </w:p>
     <w:p>
@@ -7967,10 +7496,7 @@
         </w:numPr>
       </w:pPr>
       <w:r>
-        <w:t>Metadata manipulation, su</w:t>
-      </w:r>
-      <w:r>
-        <w:t>ch as replaying or tampering with a JWT access control token or a cookie or hidden field manipulated to elevate privileges, or abusing JWT invalidation</w:t>
+        <w:t>Metadata manipulation, such as replaying or tampering with a JWT access control token or a cookie or hidden field manipulated to elevate privileges, or abusing JWT invalidation</w:t>
       </w:r>
     </w:p>
     <w:p>
@@ -7994,10 +7520,7 @@
         </w:numPr>
       </w:pPr>
       <w:r>
-        <w:t>Force browsing to authenticated pages as an unauth</w:t>
-      </w:r>
-      <w:r>
-        <w:t>enticated user, or to privileged pages as a standard user or accessing API with missing access controls for POST, PUT and DELETE.</w:t>
+        <w:t>Force browsing to authenticated pages as an unauthenticated user, or to privileged pages as a standard user or accessing API with missing access controls for POST, PUT and DELETE.</w:t>
       </w:r>
     </w:p>
     <w:p>
@@ -8015,10 +7538,7 @@
         <w:pStyle w:val="FirstParagraph"/>
       </w:pPr>
       <w:r>
-        <w:t>Access control is only effective if enforced in trusted server-side code or server-less API, where the attacker</w:t>
-      </w:r>
-      <w:r>
-        <w:t xml:space="preserve"> cannot modify the access control check or metadata.</w:t>
+        <w:t>Access control is only effective if enforced in trusted server-side code or server-less API, where the attacker cannot modify the access control check or metadata.</w:t>
       </w:r>
     </w:p>
     <w:p>
@@ -8054,10 +7574,7 @@
         </w:numPr>
       </w:pPr>
       <w:r>
-        <w:t>Model access controls should enforce record o</w:t>
-      </w:r>
-      <w:r>
-        <w:t>wnership, rather than accepting that the user can create, read, update or delete any record.</w:t>
+        <w:t>Model access controls should enforce record ownership, rather than accepting that the user can create, read, update or delete any record.</w:t>
       </w:r>
     </w:p>
     <w:p>
@@ -8082,10 +7599,7 @@
       </w:pPr>
       <w:r>
         <w:lastRenderedPageBreak/>
-        <w:t xml:space="preserve">Disable web server directory listing, and ensure file metadata (e.g. .git) and </w:t>
-      </w:r>
-      <w:r>
-        <w:t>backup files are not present within web roots.</w:t>
+        <w:t>Disable web server directory listing, and ensure file metadata (e.g. .git) and backup files are not present within web roots.</w:t>
       </w:r>
     </w:p>
     <w:p>
@@ -8121,10 +7635,7 @@
         </w:numPr>
       </w:pPr>
       <w:r>
-        <w:t>JWT tokens should be invalidated on</w:t>
-      </w:r>
-      <w:r>
-        <w:t xml:space="preserve"> the server after logout.</w:t>
+        <w:t>JWT tokens should be invalidated on the server after logout.</w:t>
       </w:r>
     </w:p>
     <w:p>
@@ -8171,13 +7682,7 @@
         <w:rPr>
           <w:rStyle w:val="VerbatimChar"/>
         </w:rPr>
-        <w:t>  pstmt.s</w:t>
-      </w:r>
-      <w:r>
-        <w:rPr>
-          <w:rStyle w:val="VerbatimChar"/>
-        </w:rPr>
-        <w:t>etString(1, request.ge arameter("acct"));</w:t>
+        <w:t>  pstmt.setString(1, request.ge arameter("acct"));</w:t>
       </w:r>
       <w:r>
         <w:br/>
@@ -8194,10 +7699,7 @@
         <w:pStyle w:val="FirstParagraph"/>
       </w:pPr>
       <w:r>
-        <w:t>An attacker simply modifies the 'acct' parameter in the browser to send whatever account number they want. If not properly verified, the attacker can access any user's a</w:t>
-      </w:r>
-      <w:r>
-        <w:t>ccount.</w:t>
+        <w:t>An attacker simply modifies the 'acct' parameter in the browser to send whatever account number they want. If not properly verified, the attacker can access any user's account.</w:t>
       </w:r>
     </w:p>
     <w:p>
@@ -8576,29 +8078,20 @@
               <w:pStyle w:val="Compact"/>
             </w:pPr>
             <w:r>
-              <w:t>Security misconfiguration can happen at any level of an application stack</w:t>
-            </w:r>
-            <w:r>
-              <w:t>, including the network services, platform, web server, application server, database, frameworks, custom code, and pre-installed virtual machines, containers or storage. Automated scanners are useful for detecting misconfigurations, use of default accounts</w:t>
-            </w:r>
-            <w:r>
-              <w:t xml:space="preserve"> or configurations, unnecessary services, legacy options etc.</w:t>
-            </w:r>
-          </w:p>
-        </w:tc>
-        <w:tc>
-          <w:tcPr>
-            <w:tcW w:w="0" w:type="auto"/>
-          </w:tcPr>
-          <w:p>
-            <w:pPr>
-              <w:pStyle w:val="Compact"/>
-            </w:pPr>
-            <w:r>
-              <w:t>Such flaws frequently give attackers unauthorized access to some system data or functionality. Occasionally, such flaws result in a complete system compromise. The business impact depends on the</w:t>
-            </w:r>
-            <w:r>
-              <w:t xml:space="preserve"> protection needs of your application and data.</w:t>
+              <w:t>Security misconfiguration can happen at any level of an application stack, including the network services, platform, web server, application server, database, frameworks, custom code, and pre-installed virtual machines, containers or storage. Automated scanners are useful for detecting misconfigurations, use of default accounts or configurations, unnecessary services, legacy options etc.</w:t>
+            </w:r>
+          </w:p>
+        </w:tc>
+        <w:tc>
+          <w:tcPr>
+            <w:tcW w:w="0" w:type="auto"/>
+          </w:tcPr>
+          <w:p>
+            <w:pPr>
+              <w:pStyle w:val="Compact"/>
+            </w:pPr>
+            <w:r>
+              <w:t>Such flaws frequently give attackers unauthorized access to some system data or functionality. Occasionally, such flaws result in a complete system compromise. The business impact depends on the protection needs of your application and data.</w:t>
             </w:r>
           </w:p>
         </w:tc>
@@ -8643,10 +8136,7 @@
         </w:numPr>
       </w:pPr>
       <w:r>
-        <w:t xml:space="preserve">Unnecessary features are enabled or </w:t>
-      </w:r>
-      <w:r>
-        <w:t>installed (e.g. unnecessary ports, services, pages, accounts, or privileges).</w:t>
+        <w:t>Unnecessary features are enabled or installed (e.g. unnecessary ports, services, pages, accounts, or privileges).</w:t>
       </w:r>
     </w:p>
     <w:p>
@@ -8706,10 +8196,7 @@
         </w:numPr>
       </w:pPr>
       <w:r>
-        <w:t>The server</w:t>
-      </w:r>
-      <w:r>
-        <w:t xml:space="preserve"> does not send security headers or directives or are not set to secure values.</w:t>
+        <w:t>The server does not send security headers or directives or are not set to secure values.</w:t>
       </w:r>
     </w:p>
     <w:p>
@@ -8734,10 +8221,7 @@
       </w:r>
       <w:r>
         <w:br/>
-        <w:t>Without a concerted, repeatable application security configuration process, sys</w:t>
-      </w:r>
-      <w:r>
-        <w:t>tems are at a higher risk.</w:t>
+        <w:t>Without a concerted, repeatable application security configuration process, systems are at a higher risk.</w:t>
       </w:r>
     </w:p>
     <w:p>
@@ -8767,10 +8251,7 @@
         </w:numPr>
       </w:pPr>
       <w:r>
-        <w:t>A repeatable hardening process that makes it fast and easy to deploy another environment that is properly locked down. Development, QA, and production</w:t>
-      </w:r>
-      <w:r>
-        <w:t xml:space="preserve"> environments should all be configured identically, with different credentials used in each environment. This process should be automated to minimize the effort required to setup a new secure environment.</w:t>
+        <w:t>A repeatable hardening process that makes it fast and easy to deploy another environment that is properly locked down. Development, QA, and production environments should all be configured identically, with different credentials used in each environment. This process should be automated to minimize the effort required to setup a new secure environment.</w:t>
       </w:r>
     </w:p>
     <w:p>
@@ -8782,10 +8263,7 @@
         </w:numPr>
       </w:pPr>
       <w:r>
-        <w:t>A minimal platform without any unnecessary features</w:t>
-      </w:r>
-      <w:r>
-        <w:t>, components, documentation and samples. Remove or do not install unused features and frameworks.</w:t>
+        <w:t>A minimal platform without any unnecessary features, components, documentation and samples. Remove or do not install unused features and frameworks.</w:t>
       </w:r>
     </w:p>
     <w:p>
@@ -8803,13 +8281,7 @@
         <w:rPr>
           <w:b/>
         </w:rPr>
-        <w:t>A9:2017-Usin</w:t>
-      </w:r>
-      <w:r>
-        <w:rPr>
-          <w:b/>
-        </w:rPr>
-        <w:t>g Components with Known Vulnerabilities</w:t>
+        <w:t>A9:2017-Using Components with Known Vulnerabilities</w:t>
       </w:r>
       <w:r>
         <w:t>).</w:t>
@@ -8837,10 +8309,7 @@
         </w:numPr>
       </w:pPr>
       <w:r>
-        <w:t>Send security directives to clien</w:t>
-      </w:r>
-      <w:r>
-        <w:t xml:space="preserve">t agents, e.g. </w:t>
+        <w:t xml:space="preserve">Send security directives to client agents, e.g. </w:t>
       </w:r>
       <w:hyperlink r:id="rId125">
         <w:r>
@@ -8887,10 +8356,7 @@
         <w:t>Scenario #1</w:t>
       </w:r>
       <w:r>
-        <w:t>: The application server comes with sample apps that are not removed from your production server. These sample apps have known security flaws attackers use to compromise your server. If one of these apps is the admin console, and default accounts weren't c</w:t>
-      </w:r>
-      <w:r>
-        <w:t>hanged the attacker logs in with default passwords and takes over.</w:t>
+        <w:t>: The application server comes with sample apps that are not removed from your production server. These sample apps have known security flaws attackers use to compromise your server. If one of these apps is the admin console, and default accounts weren't changed the attacker logs in with default passwords and takes over.</w:t>
       </w:r>
     </w:p>
     <w:p>
@@ -8904,10 +8370,7 @@
         <w:t>Scenario #2</w:t>
       </w:r>
       <w:r>
-        <w:t>: Directory listing is not disabled on your server. An attacker discovers they can simply list directories. The attacker finds and downloads your compiled Java classes, which the</w:t>
-      </w:r>
-      <w:r>
-        <w:t>y decompile and reverse engineer to view your code. The attacker then finds a serious access control flaw in your application.</w:t>
+        <w:t>: Directory listing is not disabled on your server. An attacker discovers they can simply list directories. The attacker finds and downloads your compiled Java classes, which they decompile and reverse engineer to view your code. The attacker then finds a serious access control flaw in your application.</w:t>
       </w:r>
     </w:p>
     <w:p>
@@ -8921,10 +8384,7 @@
         <w:t>Scenario #3</w:t>
       </w:r>
       <w:r>
-        <w:t>: The app server's configuration allows detailed error messages e.g. stack traces to be returned to users. This potent</w:t>
-      </w:r>
-      <w:r>
-        <w:t>ially exposes sensitive information or underlying flaws such as component versions that are known to be vulnerable.</w:t>
+        <w:t>: The app server's configuration allows detailed error messages e.g. stack traces to be returned to users. This potentially exposes sensitive information or underlying flaws such as component versions that are known to be vulnerable.</w:t>
       </w:r>
     </w:p>
     <w:p>
@@ -8938,10 +8398,7 @@
         <w:t>Scenario #4</w:t>
       </w:r>
       <w:r>
-        <w:t>: The default configuration or a copied old one activates old vulnerable protocol versions or options that can be misused by an a</w:t>
-      </w:r>
-      <w:r>
-        <w:t>ttacker or malware.</w:t>
+        <w:t>: The default configuration or a copied old one activates old vulnerable protocol versions or options that can be misused by an attacker or malware.</w:t>
       </w:r>
     </w:p>
     <w:p>
@@ -9269,26 +8726,20 @@
               <w:pStyle w:val="Compact"/>
             </w:pPr>
             <w:r>
-              <w:t>XSS is the second most prevalent issue in the OWASP Top 10, and is found in around two thirds of all applications. Automated tools can fi</w:t>
-            </w:r>
-            <w:r>
-              <w:t>nd some XSS problems automatically, particularly in mature technologies such as PHP, J2EE / JSP, and ASP.NET.</w:t>
-            </w:r>
-          </w:p>
-        </w:tc>
-        <w:tc>
-          <w:tcPr>
-            <w:tcW w:w="0" w:type="auto"/>
-          </w:tcPr>
-          <w:p>
-            <w:pPr>
-              <w:pStyle w:val="Compact"/>
-            </w:pPr>
-            <w:r>
-              <w:t>The impact of XSS is moderate for reflected and DOM XSS, and severe for stored XSS, with remote code execution on the victim's browser, such as st</w:t>
-            </w:r>
-            <w:r>
-              <w:t>ealing credentials, sessions, or delivering malware to the victim.</w:t>
+              <w:t>XSS is the second most prevalent issue in the OWASP Top 10, and is found in around two thirds of all applications. Automated tools can find some XSS problems automatically, particularly in mature technologies such as PHP, J2EE / JSP, and ASP.NET.</w:t>
+            </w:r>
+          </w:p>
+        </w:tc>
+        <w:tc>
+          <w:tcPr>
+            <w:tcW w:w="0" w:type="auto"/>
+          </w:tcPr>
+          <w:p>
+            <w:pPr>
+              <w:pStyle w:val="Compact"/>
+            </w:pPr>
+            <w:r>
+              <w:t>The impact of XSS is moderate for reflected and DOM XSS, and severe for stored XSS, with remote code execution on the victim's browser, such as stealing credentials, sessions, or delivering malware to the victim.</w:t>
             </w:r>
           </w:p>
         </w:tc>
@@ -9327,13 +8778,7 @@
         <w:t>Reflected XSS</w:t>
       </w:r>
       <w:r>
-        <w:t>: Your application or API includes unvalidated and unescaped user input as part</w:t>
-      </w:r>
-      <w:r>
-        <w:t xml:space="preserve"> of HTML output. A successful attack can allow the attacker to execute arbitrary HTML and JavaScript in the victim’s browser. Typically the user will need to interact with some malicious link that points to an attacker-controlled page, such as malicious wa</w:t>
-      </w:r>
-      <w:r>
-        <w:t>tering hole websites, advertisements, or similar.</w:t>
+        <w:t>: Your application or API includes unvalidated and unescaped user input as part of HTML output. A successful attack can allow the attacker to execute arbitrary HTML and JavaScript in the victim’s browser. Typically the user will need to interact with some malicious link that points to an attacker-controlled page, such as malicious watering hole websites, advertisements, or similar.</w:t>
       </w:r>
     </w:p>
     <w:p>
@@ -9369,10 +8814,7 @@
         <w:t>DOM XSS</w:t>
       </w:r>
       <w:r>
-        <w:t>: JavaScr</w:t>
-      </w:r>
-      <w:r>
-        <w:t>ipt frameworks, single-page applications, and APIs that dynamically include attacker-controllable data to a page are vulnerable to DOM XSS. Ideally, your application would not send attacker-controllable data to unsafe JavaScript APIs.</w:t>
+        <w:t>: JavaScript frameworks, single-page applications, and APIs that dynamically include attacker-controllable data to a page are vulnerable to DOM XSS. Ideally, your application would not send attacker-controllable data to unsafe JavaScript APIs.</w:t>
       </w:r>
     </w:p>
     <w:p>
@@ -9380,10 +8822,7 @@
         <w:pStyle w:val="FirstParagraph"/>
       </w:pPr>
       <w:r>
-        <w:t>Typical XSS attacks i</w:t>
-      </w:r>
-      <w:r>
-        <w:t>nclude session stealing, account takeover, MFA bypass, DOM node replacement or defacement (such as trojan login panels), attacks against the user's browser such as malicious software downloads, key logging, and other client side attacks.</w:t>
+        <w:t>Typical XSS attacks include session stealing, account takeover, MFA bypass, DOM node replacement or defacement (such as trojan login panels), attacks against the user's browser such as malicious software downloads, key logging, and other client side attacks.</w:t>
       </w:r>
     </w:p>
     <w:p>
@@ -9401,10 +8840,7 @@
         <w:pStyle w:val="FirstParagraph"/>
       </w:pPr>
       <w:r>
-        <w:t>Pre</w:t>
-      </w:r>
-      <w:r>
-        <w:t>venting XSS requires separation of untrusted data from active browser content. This can be achieved by:</w:t>
+        <w:t>Preventing XSS requires separation of untrusted data from active browser content. This can be achieved by:</w:t>
       </w:r>
     </w:p>
     <w:p>
@@ -9416,10 +8852,7 @@
         </w:numPr>
       </w:pPr>
       <w:r>
-        <w:t>Using frameworks that automatically escape XSS by design, such as the latest Ruby on Rails, React JS. Learn the limitations of each framework's XSS prot</w:t>
-      </w:r>
-      <w:r>
-        <w:t>ection and appropriately handle the use cases which are not covered.</w:t>
+        <w:t>Using frameworks that automatically escape XSS by design, such as the latest Ruby on Rails, React JS. Learn the limitations of each framework's XSS protection and appropriately handle the use cases which are not covered.</w:t>
       </w:r>
     </w:p>
     <w:p>
@@ -9454,10 +8887,7 @@
         </w:numPr>
       </w:pPr>
       <w:r>
-        <w:t>Applying context sensitive encoding when modifying the browser docum</w:t>
-      </w:r>
-      <w:r>
-        <w:t>ent on the client side acts against DOM XSS. When this cannot be avoided, similar context sensitive esca-ping techniques can be applied to browser APIs as described in the OWASP Cheat Sheet 'DOM based XSS Prevention'.</w:t>
+        <w:t>Applying context sensitive encoding when modifying the browser document on the client side acts against DOM XSS. When this cannot be avoided, similar context sensitive esca-ping techniques can be applied to browser APIs as described in the OWASP Cheat Sheet 'DOM based XSS Prevention'.</w:t>
       </w:r>
     </w:p>
     <w:p>
@@ -9481,10 +8911,7 @@
         </w:r>
       </w:hyperlink>
       <w:r>
-        <w:t xml:space="preserve"> is a defense-in-depth mitigating control against XSS. It is effective if no other vulnerabilities exist that would allow placing malicious code via local file includes (e.g. path t</w:t>
-      </w:r>
-      <w:r>
-        <w:t>raversal overwrites or vulnerable libraries in permitted sources).</w:t>
+        <w:t xml:space="preserve"> is a defense-in-depth mitigating control against XSS. It is effective if no other vulnerabilities exist that would allow placing malicious code via local file includes (e.g. path traversal overwrites or vulnerable libraries in permitted sources).</w:t>
       </w:r>
     </w:p>
     <w:p>
@@ -9519,13 +8946,7 @@
         <w:rPr>
           <w:rStyle w:val="VerbatimChar"/>
         </w:rPr>
-        <w:t>(String) page += "&lt;input name='cred</w:t>
-      </w:r>
-      <w:r>
-        <w:rPr>
-          <w:rStyle w:val="VerbatimChar"/>
-        </w:rPr>
-        <w:t>itcard' type='TEXT' value='" + request.getParameter("CC") + "'&gt;";</w:t>
+        <w:t>(String) page += "&lt;input name='creditcard' type='TEXT' value='" + request.getParameter("CC") + "'&gt;";</w:t>
       </w:r>
       <w:r>
         <w:br/>
@@ -9548,10 +8969,7 @@
         <w:pStyle w:val="BodyText"/>
       </w:pPr>
       <w:r>
-        <w:t>This attack causes the vic</w:t>
-      </w:r>
-      <w:r>
-        <w:t>tim’s session ID to be sent to the attacker’s website, allowing the attacker to hijack the user’s current session.</w:t>
+        <w:t>This attack causes the victim’s session ID to be sent to the attacker’s website, allowing the attacker to hijack the user’s current session.</w:t>
       </w:r>
     </w:p>
     <w:p>
@@ -9618,13 +9036,7 @@
           <w:rPr>
             <w:rStyle w:val="Hyperlink"/>
           </w:rPr>
-          <w:t>OWASP Proactive C</w:t>
-        </w:r>
-        <w:r>
-          <w:rPr>
-            <w:rStyle w:val="Hyperlink"/>
-          </w:rPr>
-          <w:t>ontrols: Validate Data</w:t>
+          <w:t>OWASP Proactive Controls: Validate Data</w:t>
         </w:r>
       </w:hyperlink>
     </w:p>
@@ -9948,10 +9360,7 @@
               <w:pStyle w:val="Compact"/>
             </w:pPr>
             <w:r>
-              <w:t>This issue is included in the To</w:t>
-            </w:r>
-            <w:r>
-              <w:t xml:space="preserve">p 10 based on an </w:t>
+              <w:t xml:space="preserve">This issue is included in the Top 10 based on an </w:t>
             </w:r>
             <w:hyperlink r:id="rId149">
               <w:r>
@@ -9962,26 +9371,20 @@
               </w:r>
             </w:hyperlink>
             <w:r>
-              <w:t xml:space="preserve"> and not on quantifiable data. Some tools can discover deserialization flaws, but human assistance is frequently needed to validate </w:t>
-            </w:r>
-            <w:r>
-              <w:t>the problem. It is expected that prevalence data for deserialization flaws will increase as tooling is developed to help identify and address it.</w:t>
-            </w:r>
-          </w:p>
-        </w:tc>
-        <w:tc>
-          <w:tcPr>
-            <w:tcW w:w="0" w:type="auto"/>
-          </w:tcPr>
-          <w:p>
-            <w:pPr>
-              <w:pStyle w:val="Compact"/>
-            </w:pPr>
-            <w:r>
-              <w:t>The impact of deserialization flaws cannot be understated. These flaws can lead to remote code execution attac</w:t>
-            </w:r>
-            <w:r>
-              <w:t>ks, one of the most serious attacks possible. The business impact depends on the protection needs of your application and data.</w:t>
+              <w:t xml:space="preserve"> and not on quantifiable data. Some tools can discover deserialization flaws, but human assistance is frequently needed to validate the problem. It is expected that prevalence data for deserialization flaws will increase as tooling is developed to help identify and address it.</w:t>
+            </w:r>
+          </w:p>
+        </w:tc>
+        <w:tc>
+          <w:tcPr>
+            <w:tcW w:w="0" w:type="auto"/>
+          </w:tcPr>
+          <w:p>
+            <w:pPr>
+              <w:pStyle w:val="Compact"/>
+            </w:pPr>
+            <w:r>
+              <w:t>The impact of deserialization flaws cannot be understated. These flaws can lead to remote code execution attacks, one of the most serious attacks possible. The business impact depends on the protection needs of your application and data.</w:t>
             </w:r>
           </w:p>
         </w:tc>
@@ -10002,10 +9405,7 @@
         <w:pStyle w:val="FirstParagraph"/>
       </w:pPr>
       <w:r>
-        <w:t>Applications and APIs will be vulnerable if they deserialize hostile or tampered objects supplie</w:t>
-      </w:r>
-      <w:r>
-        <w:t>d by an attacker.</w:t>
+        <w:t>Applications and APIs will be vulnerable if they deserialize hostile or tampered objects supplied by an attacker.</w:t>
       </w:r>
     </w:p>
     <w:p>
@@ -10025,10 +9425,7 @@
         </w:numPr>
       </w:pPr>
       <w:r>
-        <w:t>Object and data structure related attacks where the attacker modifies application logic or achieves arbitrary remote code execution if there are classes available to the application that ca</w:t>
-      </w:r>
-      <w:r>
-        <w:t>n change behavior during or after deserialization.</w:t>
+        <w:t>Object and data structure related attacks where the attacker modifies application logic or achieves arbitrary remote code execution if there are classes available to the application that can change behavior during or after deserialization.</w:t>
       </w:r>
     </w:p>
     <w:p>
@@ -10146,10 +9543,7 @@
         </w:numPr>
       </w:pPr>
       <w:r>
-        <w:t>Implement integrity checks such as digital signatures on any seri</w:t>
-      </w:r>
-      <w:r>
-        <w:t>alized objects to prevent hostile object creation or data tampering.</w:t>
+        <w:t>Implement integrity checks such as digital signatures on any serialized objects to prevent hostile object creation or data tampering.</w:t>
       </w:r>
     </w:p>
     <w:p>
@@ -10162,10 +9556,7 @@
       </w:pPr>
       <w:r>
         <w:lastRenderedPageBreak/>
-        <w:t xml:space="preserve">Enforce strict type constraints during deserialization before object creation as your code typically expects a definable set of classes. Bypasses to this technique have been demonstrated </w:t>
-      </w:r>
-      <w:r>
-        <w:t>so reliance solely on this is not advisable.</w:t>
+        <w:t>Enforce strict type constraints during deserialization before object creation as your code typically expects a definable set of classes. Bypasses to this technique have been demonstrated so reliance solely on this is not advisable.</w:t>
       </w:r>
     </w:p>
     <w:p>
@@ -10189,10 +9580,7 @@
         </w:numPr>
       </w:pPr>
       <w:r>
-        <w:t>Log deserialization exceptions and failures, such as where the incoming type is not the expected type, or the deserialization t</w:t>
-      </w:r>
-      <w:r>
-        <w:t>hrows exceptions.</w:t>
+        <w:t>Log deserialization exceptions and failures, such as where the incoming type is not the expected type, or the deserialization throws exceptions.</w:t>
       </w:r>
     </w:p>
     <w:p>
@@ -10240,13 +9628,7 @@
         <w:t>Scenario #1</w:t>
       </w:r>
       <w:r>
-        <w:t>: A React application cal</w:t>
-      </w:r>
-      <w:r>
-        <w:t xml:space="preserve">ls a set of Spring Boot microservices. Being functional programmers, they tried to ensure that their code is immutable. The solution they came up with is serializing user state and passing it back and forth with each request. An attacker notices the "R00" </w:t>
-      </w:r>
-      <w:r>
-        <w:t>Java object signature, and uses the Java Serial Killer tool to gain remote code execution on the application server.</w:t>
+        <w:t>: A React application calls a set of Spring Boot microservices. Being functional programmers, they tried to ensure that their code is immutable. The solution they came up with is serializing user state and passing it back and forth with each request. An attacker notices the "R00" Java object signature, and uses the Java Serial Killer tool to gain remote code execution on the application server.</w:t>
       </w:r>
     </w:p>
     <w:p>
@@ -10260,10 +9642,7 @@
         <w:t>Scenario #2</w:t>
       </w:r>
       <w:r>
-        <w:t>: A PHP forum uses PHP object serialization to save a "super" cookie, containing the user's user ID, role, password hash, and ot</w:t>
-      </w:r>
-      <w:r>
-        <w:t>her state:</w:t>
+        <w:t>: A PHP forum uses PHP object serialization to save a "super" cookie, containing the user's user ID, role, password hash, and other state:</w:t>
       </w:r>
     </w:p>
     <w:p>
@@ -10291,13 +9670,7 @@
         <w:rPr>
           <w:rStyle w:val="VerbatimChar"/>
         </w:rPr>
-        <w:t>a:4:{i:0;i:1;i:1;s:5:"Alice";i:2;s:5:"admin";i:3;s:32:"b6a8b3bea87fe0e05</w:t>
-      </w:r>
-      <w:r>
-        <w:rPr>
-          <w:rStyle w:val="VerbatimChar"/>
-        </w:rPr>
-        <w:t>022f8f3c88bc960";}</w:t>
+        <w:t>a:4:{i:0;i:1;i:1;s:5:"Alice";i:2;s:5:"admin";i:3;s:32:"b6a8b3bea87fe0e05022f8f3c88bc960";}</w:t>
       </w:r>
     </w:p>
     <w:p>
@@ -10350,13 +9723,7 @@
           <w:rPr>
             <w:rStyle w:val="Hyperlink"/>
           </w:rPr>
-          <w:t>OW</w:t>
-        </w:r>
-        <w:r>
-          <w:rPr>
-            <w:rStyle w:val="Hyperlink"/>
-          </w:rPr>
-          <w:t>ASP Proactive Controls: Validate All Inputs</w:t>
+          <w:t>OWASP Proactive Controls: Validate All Inputs</w:t>
         </w:r>
       </w:hyperlink>
     </w:p>
@@ -10407,13 +9774,7 @@
           <w:rPr>
             <w:rStyle w:val="Hyperlink"/>
           </w:rPr>
-          <w:t>OWASP AppSecUSA 2017: Friday the 13</w:t>
-        </w:r>
-        <w:r>
-          <w:rPr>
-            <w:rStyle w:val="Hyperlink"/>
-          </w:rPr>
-          <w:t>th JSON Attacks</w:t>
+          <w:t>OWASP AppSecUSA 2017: Friday the 13th JSON Attacks</w:t>
         </w:r>
       </w:hyperlink>
     </w:p>
@@ -10618,26 +9979,20 @@
               <w:pStyle w:val="Compact"/>
             </w:pPr>
             <w:r>
-              <w:t>Prevalence of this issue is very widespread. Component-heavy development patte</w:t>
-            </w:r>
-            <w:r>
-              <w:t>rns can lead to development teams not even understanding which components they use in their application or API, much less keeping them up to date. Some scanners such as retire.js help in detection but determining exploitability requires additional effort.</w:t>
-            </w:r>
-          </w:p>
-        </w:tc>
-        <w:tc>
-          <w:tcPr>
-            <w:tcW w:w="0" w:type="auto"/>
-          </w:tcPr>
-          <w:p>
-            <w:pPr>
-              <w:pStyle w:val="Compact"/>
-            </w:pPr>
-            <w:r>
-              <w:t>While some known vulnerabilities lead to only minor impacts, some of the largest breaches to date have relied on exploiting known vulnerabilities in components. Depending on the assets you are protecting, perhaps this risk should be at the top of your list</w:t>
-            </w:r>
-            <w:r>
-              <w:t>.</w:t>
+              <w:t>Prevalence of this issue is very widespread. Component-heavy development patterns can lead to development teams not even understanding which components they use in their application or API, much less keeping them up to date. Some scanners such as retire.js help in detection but determining exploitability requires additional effort.</w:t>
+            </w:r>
+          </w:p>
+        </w:tc>
+        <w:tc>
+          <w:tcPr>
+            <w:tcW w:w="0" w:type="auto"/>
+          </w:tcPr>
+          <w:p>
+            <w:pPr>
+              <w:pStyle w:val="Compact"/>
+            </w:pPr>
+            <w:r>
+              <w:t>While some known vulnerabilities lead to only minor impacts, some of the largest breaches to date have relied on exploiting known vulnerabilities in components. Depending on the assets you are protecting, perhaps this risk should be at the top of your list.</w:t>
             </w:r>
           </w:p>
         </w:tc>
@@ -10694,10 +10049,7 @@
         </w:numPr>
       </w:pPr>
       <w:r>
-        <w:t>If you do not scan for vulnerabilities regularly and subscribe to security bulletins related to t</w:t>
-      </w:r>
-      <w:r>
-        <w:t>he components you use.</w:t>
+        <w:t>If you do not scan for vulnerabilities regularly and subscribe to security bulletins related to the components you use.</w:t>
       </w:r>
     </w:p>
     <w:p>
@@ -10709,10 +10061,7 @@
         </w:numPr>
       </w:pPr>
       <w:r>
-        <w:t>If you do not fix or upgrade the underlying platform, frameworks and dependencies in a timely fashion. This commonly happens is environments when patching is a monthly or quarterly task under change control, which leaves organization</w:t>
-      </w:r>
-      <w:r>
-        <w:t>s open to many days or months of unnecessary exposure to fixed vulnerabilities.</w:t>
+        <w:t>If you do not fix or upgrade the underlying platform, frameworks and dependencies in a timely fashion. This commonly happens is environments when patching is a monthly or quarterly task under change control, which leaves organizations open to many days or months of unnecessary exposure to fixed vulnerabilities.</w:t>
       </w:r>
     </w:p>
     <w:p>
@@ -10763,10 +10112,7 @@
         </w:numPr>
       </w:pPr>
       <w:r>
-        <w:t>Remove unused d</w:t>
-      </w:r>
-      <w:r>
-        <w:t>ependencies, unnecessary features, components, files, and documentation.</w:t>
+        <w:t>Remove unused dependencies, unnecessary features, components, files, and documentation.</w:t>
       </w:r>
     </w:p>
     <w:p>
@@ -10778,10 +10124,7 @@
         </w:numPr>
       </w:pPr>
       <w:r>
-        <w:t>Continuously inventory the versions of both client-side and server-side components (e.g. frameworks, libraries) and their dependencies using tools like versions, DependencyCheck, reti</w:t>
-      </w:r>
-      <w:r>
-        <w:t>re.js, etc.</w:t>
+        <w:t>Continuously inventory the versions of both client-side and server-side components (e.g. frameworks, libraries) and their dependencies using tools like versions, DependencyCheck, retire.js, etc.</w:t>
       </w:r>
     </w:p>
     <w:p>
@@ -10805,10 +10148,7 @@
         </w:numPr>
       </w:pPr>
       <w:r>
-        <w:t>Only ob</w:t>
-      </w:r>
-      <w:r>
-        <w:t>tain your components from official sources and, when possible, prefer signed packages to reduce the chance of getting a modified, malicious component.</w:t>
+        <w:t>Only obtain your components from official sources and, when possible, prefer signed packages to reduce the chance of getting a modified, malicious component.</w:t>
       </w:r>
     </w:p>
     <w:p>
@@ -10821,10 +10161,7 @@
       </w:pPr>
       <w:r>
         <w:lastRenderedPageBreak/>
-        <w:t>Monitor for libraries and components that are unmaintained or do not create security patches for older ve</w:t>
-      </w:r>
-      <w:r>
-        <w:t>rsions. If patching is not possible, consider deploying a virtual patch to monitor, detect, or protect against the discovered issue.</w:t>
+        <w:t>Monitor for libraries and components that are unmaintained or do not create security patches for older versions. If patching is not possible, consider deploying a virtual patch to monitor, detect, or protect against the discovered issue.</w:t>
       </w:r>
     </w:p>
     <w:p>
@@ -10832,10 +10169,7 @@
         <w:pStyle w:val="FirstParagraph"/>
       </w:pPr>
       <w:r>
-        <w:t>Every organization must ensure that there is an ongoing plan for monitoring, triaging, and applying updates or configuratio</w:t>
-      </w:r>
-      <w:r>
-        <w:t>n changes for the lifetime of the application or portfolio.</w:t>
+        <w:t>Every organization must ensure that there is an ongoing plan for monitoring, triaging, and applying updates or configuration changes for the lifetime of the application or portfolio.</w:t>
       </w:r>
     </w:p>
     <w:p>
@@ -10859,10 +10193,7 @@
         <w:t>Scenario #1</w:t>
       </w:r>
       <w:r>
-        <w:t>: Components typically run with the same privileges as the application itself, so flaws in any component can result in serious impact. Such flaws can be acciden</w:t>
-      </w:r>
-      <w:r>
-        <w:t>tal (e.g. coding error) or intentional (e.g. backdoor in component). Some example exploitable component vulnerabilities discovered are:</w:t>
+        <w:t>: Components typically run with the same privileges as the application itself, so flaws in any component can result in serious impact. Such flaws can be accidental (e.g. coding error) or intentional (e.g. backdoor in component). Some example exploitable component vulnerabilities discovered are:</w:t>
       </w:r>
     </w:p>
     <w:p>
@@ -10882,10 +10213,7 @@
         </w:r>
       </w:hyperlink>
       <w:r>
-        <w:t>, a Struts 2 remote code ex</w:t>
-      </w:r>
-      <w:r>
-        <w:t>ecution vulnerability that enables execution of arbitrary code on the server, has been blamed for significant breaches.</w:t>
+        <w:t>, a Struts 2 remote code execution vulnerability that enables execution of arbitrary code on the server, has been blamed for significant breaches.</w:t>
       </w:r>
     </w:p>
     <w:p>
@@ -10908,10 +10236,7 @@
         </w:r>
       </w:hyperlink>
       <w:r>
-        <w:t> are frequently difficult or impossibl</w:t>
-      </w:r>
-      <w:r>
-        <w:t>e to patch, the importance of patching them can be great (eg: </w:t>
+        <w:t> are frequently difficult or impossible to patch, the importance of patching them can be great (eg: </w:t>
       </w:r>
       <w:hyperlink r:id="rId160">
         <w:r>
@@ -10930,10 +10255,7 @@
         <w:pStyle w:val="FirstParagraph"/>
       </w:pPr>
       <w:r>
-        <w:t>There are automated tools</w:t>
-      </w:r>
-      <w:r>
-        <w:t xml:space="preserve"> to help attackers find unpatched or misconfigured systems. For example, the </w:t>
+        <w:t xml:space="preserve">There are automated tools to help attackers find unpatched or misconfigured systems. For example, the </w:t>
       </w:r>
       <w:hyperlink r:id="rId161">
         <w:r>
@@ -11025,13 +10347,7 @@
           <w:rPr>
             <w:rStyle w:val="Hyperlink"/>
           </w:rPr>
-          <w:t>OWASP Testing Guide - Map Application Architecture (O</w:t>
-        </w:r>
-        <w:r>
-          <w:rPr>
-            <w:rStyle w:val="Hyperlink"/>
-          </w:rPr>
-          <w:t>TG-INFO-010)</w:t>
+          <w:t>OWASP Testing Guide - Map Application Architecture (OTG-INFO-010)</w:t>
         </w:r>
       </w:hyperlink>
     </w:p>
@@ -11092,13 +10408,7 @@
           <w:rPr>
             <w:rStyle w:val="Hyperlink"/>
           </w:rPr>
-          <w:t>MITRE Common Vulnerabilities</w:t>
-        </w:r>
-        <w:r>
-          <w:rPr>
-            <w:rStyle w:val="Hyperlink"/>
-          </w:rPr>
-          <w:t xml:space="preserve"> and Exposures (CVE) search</w:t>
+          <w:t>MITRE Common Vulnerabilities and Exposures (CVE) search</w:t>
         </w:r>
       </w:hyperlink>
     </w:p>
@@ -11256,10 +10566,7 @@
               <w:pStyle w:val="Compact"/>
             </w:pPr>
             <w:r>
-              <w:t>Acc</w:t>
-            </w:r>
-            <w:r>
-              <w:t>ess Lvl \</w:t>
+              <w:t>Access Lvl \</w:t>
             </w:r>
           </w:p>
         </w:tc>
@@ -11324,26 +10631,20 @@
               </w:r>
             </w:hyperlink>
             <w:r>
-              <w:t>. One strategy for determining if you have sufficient monitoring is to examine your logs following p</w:t>
-            </w:r>
-            <w:r>
-              <w:t>enetration testing. The testers' actions should be recorded sufficiently to understand what damages they may have inflicted.</w:t>
-            </w:r>
-          </w:p>
-        </w:tc>
-        <w:tc>
-          <w:tcPr>
-            <w:tcW w:w="0" w:type="auto"/>
-          </w:tcPr>
-          <w:p>
-            <w:pPr>
-              <w:pStyle w:val="Compact"/>
-            </w:pPr>
-            <w:r>
-              <w:t>Most successful attacks start with vulnerability probing. Allowing such probes to continue can raise the likelihood of successful e</w:t>
-            </w:r>
-            <w:r>
-              <w:t xml:space="preserve">xploit to nearly 100%. In 2016, identifying a breach took an </w:t>
+              <w:t>. One strategy for determining if you have sufficient monitoring is to examine your logs following penetration testing. The testers' actions should be recorded sufficiently to understand what damages they may have inflicted.</w:t>
+            </w:r>
+          </w:p>
+        </w:tc>
+        <w:tc>
+          <w:tcPr>
+            <w:tcW w:w="0" w:type="auto"/>
+          </w:tcPr>
+          <w:p>
+            <w:pPr>
+              <w:pStyle w:val="Compact"/>
+            </w:pPr>
+            <w:r>
+              <w:t xml:space="preserve">Most successful attacks start with vulnerability probing. Allowing such probes to continue can raise the likelihood of successful exploit to nearly 100%. In 2016, identifying a breach took an </w:t>
             </w:r>
             <w:hyperlink r:id="rId174">
               <w:r>
@@ -11375,10 +10676,7 @@
         <w:pStyle w:val="FirstParagraph"/>
       </w:pPr>
       <w:r>
-        <w:t>Insuff</w:t>
-      </w:r>
-      <w:r>
-        <w:t>icient logging, detection, monitoring and active response occurs any time:</w:t>
+        <w:t>Insufficient logging, detection, monitoring and active response occurs any time:</w:t>
       </w:r>
     </w:p>
     <w:p>
@@ -11414,10 +10712,7 @@
         </w:numPr>
       </w:pPr>
       <w:r>
-        <w:t>Alerting thresh</w:t>
-      </w:r>
-      <w:r>
-        <w:t>olds and response escalation as per the risk of the data held by the application is not in place or effective.</w:t>
+        <w:t>Alerting thresholds and response escalation as per the risk of the data held by the application is not in place or effective.</w:t>
       </w:r>
     </w:p>
     <w:p>
@@ -11459,13 +10754,7 @@
         <w:pStyle w:val="FirstParagraph"/>
       </w:pPr>
       <w:r>
-        <w:t xml:space="preserve">For larger and high performing organizations, the lack of active response, such as real time alerting and response activities such as blocking </w:t>
-      </w:r>
-      <w:r>
-        <w:t>automated attacks on web applications and particularly APIs would place the organization at risk from extended compromise. The response does not necessarily need to be visible to the attacker, only that the application and associated infrastructure, framew</w:t>
-      </w:r>
-      <w:r>
-        <w:t>orks, service layers, etc. can detect and alert humans or tools to respond in near real time.</w:t>
+        <w:t>For larger and high performing organizations, the lack of active response, such as real time alerting and response activities such as blocking automated attacks on web applications and particularly APIs would place the organization at risk from extended compromise. The response does not necessarily need to be visible to the attacker, only that the application and associated infrastructure, frameworks, service layers, etc. can detect and alert humans or tools to respond in near real time.</w:t>
       </w:r>
     </w:p>
     <w:p>
@@ -11495,10 +10784,7 @@
         </w:numPr>
       </w:pPr>
       <w:r>
-        <w:t>Ensure all login, access control failures, server-side input validation failure</w:t>
-      </w:r>
-      <w:r>
-        <w:t>s can be logged with sufficient user context to identify suspicious or malicious accounts, and held for sufficient time to allow delayed forensic analysis.</w:t>
+        <w:t>Ensure all login, access control failures, server-side input validation failures can be logged with sufficient user context to identify suspicious or malicious accounts, and held for sufficient time to allow delayed forensic analysis.</w:t>
       </w:r>
     </w:p>
     <w:p>
@@ -11510,10 +10796,7 @@
         </w:numPr>
       </w:pPr>
       <w:r>
-        <w:t>Ensure that logs are generated in a format that can be easily consumed by a centralized log manageme</w:t>
-      </w:r>
-      <w:r>
-        <w:t>nt solutions.</w:t>
+        <w:t>Ensure that logs are generated in a format that can be easily consumed by a centralized log management solutions.</w:t>
       </w:r>
     </w:p>
     <w:p>
@@ -11537,10 +10820,7 @@
         </w:numPr>
       </w:pPr>
       <w:r>
-        <w:t>Establish effective monitoring and alerting such that suspicious activities are detec</w:t>
-      </w:r>
-      <w:r>
-        <w:t>ted and responded to in a timely fashion.</w:t>
+        <w:t>Establish effective monitoring and alerting such that suspicious activities are detected and responded to in a timely fashion.</w:t>
       </w:r>
     </w:p>
     <w:p>
@@ -11618,13 +10898,7 @@
         <w:t>Scenario 1</w:t>
       </w:r>
       <w:r>
-        <w:t>: An open source project forum software run by a small team was</w:t>
-      </w:r>
-      <w:r>
-        <w:t xml:space="preserve"> hacked using a flaw in its software. The attackers managed to wipe out the internal source code repository containing the next version, and all of the forum contents. Although source could be recovered, the lack of monitoring, logging or alerting led to a</w:t>
-      </w:r>
-      <w:r>
-        <w:t xml:space="preserve"> far worse breach. The forum software project is no longer active as a result of this issue.</w:t>
+        <w:t>: An open source project forum software run by a small team was hacked using a flaw in its software. The attackers managed to wipe out the internal source code repository containing the next version, and all of the forum contents. Although source could be recovered, the lack of monitoring, logging or alerting led to a far worse breach. The forum software project is no longer active as a result of this issue.</w:t>
       </w:r>
     </w:p>
     <w:p>
@@ -11638,10 +10912,7 @@
         <w:t>Scenario 2</w:t>
       </w:r>
       <w:r>
-        <w:t>: An attacker uses scans for users using a common password. They can take over all accounts using this password. For all other users this scan leaves onl</w:t>
-      </w:r>
-      <w:r>
-        <w:t>y 1 false login behind. After some days this may be repeated with a different password.</w:t>
+        <w:t>: An attacker uses scans for users using a common password. They can take over all accounts using this password. For all other users this scan leaves only 1 false login behind. After some days this may be repeated with a different password.</w:t>
       </w:r>
     </w:p>
     <w:p>
@@ -11655,10 +10926,7 @@
         <w:t>Scenario 3</w:t>
       </w:r>
       <w:r>
-        <w:t>: A major US retailer reportedly had an internal malware analysis sandbox analyzing attachments. The sandbox software had detected potentially unwanted softwa</w:t>
-      </w:r>
-      <w:r>
-        <w:t>re, but no one responded to this detection. The sandbox had been producing warnings for some time before the breach was detected due to fraudulent card transactions by an external bank.</w:t>
+        <w:t>: A major US retailer reportedly had an internal malware analysis sandbox analyzing attachments. The sandbox software had detected potentially unwanted software, but no one responded to this detection. The sandbox had been producing warnings for some time before the breach was detected due to fraudulent card transactions by an external bank.</w:t>
       </w:r>
     </w:p>
     <w:p>
@@ -11772,13 +11040,7 @@
           <w:rPr>
             <w:rStyle w:val="Hyperlink"/>
           </w:rPr>
-          <w:t>CWE-223: Om</w:t>
-        </w:r>
-        <w:r>
-          <w:rPr>
-            <w:rStyle w:val="Hyperlink"/>
-          </w:rPr>
-          <w:t>ission of Security-relevant Information</w:t>
+          <w:t>CWE-223: Omission of Security-relevant Information</w:t>
         </w:r>
       </w:hyperlink>
     </w:p>
@@ -11827,10 +11089,7 @@
         <w:pStyle w:val="FirstParagraph"/>
       </w:pPr>
       <w:r>
-        <w:t xml:space="preserve">Whether you </w:t>
-      </w:r>
-      <w:r>
-        <w:t>are new to web application security or are already very familiar with these risks, the task of producing a secure web application or fixing an existing one can be difficult. If you have to manage a large application portfolio, this task can be daunting.</w:t>
+        <w:t>Whether you are new to web application security or are already very familiar with these risks, the task of producing a secure web application or fixing an existing one can be difficult. If you have to manage a large application portfolio, this task can be daunting.</w:t>
       </w:r>
     </w:p>
     <w:p>
@@ -11838,13 +11097,7 @@
         <w:pStyle w:val="BodyText"/>
       </w:pPr>
       <w:r>
-        <w:t>To</w:t>
-      </w:r>
-      <w:r>
-        <w:t xml:space="preserve"> help organizations and developers reduce their application security risks in a cost effective manner, OWASP has produced numerous free and open resources that you can use to address application security in your organization. The following are some of the </w:t>
-      </w:r>
-      <w:r>
-        <w:t>many resources OWASP has produced to help organizations produce secure web applications and APIs. On the next page, we present additional OWASP resources that can assist organizations in verifying the security of their applications and APIs.</w:t>
+        <w:t>To help organizations and developers reduce their application security risks in a cost effective manner, OWASP has produced numerous free and open resources that you can use to address application security in your organization. The following are some of the many resources OWASP has produced to help organizations produce secure web applications and APIs. On the next page, we present additional OWASP resources that can assist organizations in verifying the security of their applications and APIs.</w:t>
       </w:r>
     </w:p>
     <w:tbl>
@@ -11887,10 +11140,7 @@
               <w:pStyle w:val="Compact"/>
             </w:pPr>
             <w:r>
-              <w:t>Descr</w:t>
-            </w:r>
-            <w:r>
-              <w:t>iption</w:t>
+              <w:t>Description</w:t>
             </w:r>
           </w:p>
         </w:tc>
@@ -11925,13 +11175,7 @@
                 <w:rPr>
                   <w:rStyle w:val="Hyperlink"/>
                 </w:rPr>
-                <w:t>OWASP Application Security Verificat</w:t>
-              </w:r>
-              <w:r>
-                <w:rPr>
-                  <w:rStyle w:val="Hyperlink"/>
-                </w:rPr>
-                <w:t>ion Standard (ASVS)</w:t>
+                <w:t>OWASP Application Security Verification Standard (ASVS)</w:t>
               </w:r>
             </w:hyperlink>
             <w:r>
@@ -11946,10 +11190,7 @@
               </w:r>
             </w:hyperlink>
             <w:r>
-              <w:t>.</w:t>
-            </w:r>
-            <w:r>
-              <w:t xml:space="preserve"> </w:t>
+              <w:t xml:space="preserve">. </w:t>
             </w:r>
             <w:r>
               <w:rPr>
@@ -11993,13 +11234,7 @@
                 <w:rPr>
                   <w:rStyle w:val="Hyperlink"/>
                 </w:rPr>
-                <w:t>OWASP Prevention Che</w:t>
-              </w:r>
-              <w:r>
-                <w:rPr>
-                  <w:rStyle w:val="Hyperlink"/>
-                </w:rPr>
-                <w:t>at Sheets</w:t>
+                <w:t>OWASP Prevention Cheat Sheets</w:t>
               </w:r>
             </w:hyperlink>
             <w:r>
@@ -12031,10 +11266,7 @@
               <w:pStyle w:val="Compact"/>
             </w:pPr>
             <w:r>
-              <w:t>Building strong and usable security controls is difficult. Using a set of standard security controls radically simplifies the devel</w:t>
-            </w:r>
-            <w:r>
-              <w:t xml:space="preserve">opment of secure applications and APIs. The </w:t>
+              <w:t xml:space="preserve">Building strong and usable security controls is difficult. Using a set of standard security controls radically simplifies the development of secure applications and APIs. The </w:t>
             </w:r>
             <w:hyperlink r:id="rId189">
               <w:r>
@@ -12045,10 +11277,7 @@
               </w:r>
             </w:hyperlink>
             <w:r>
-              <w:t xml:space="preserve"> is a good starting point for developers, and many modern frameworks now come with standard and effective s</w:t>
-            </w:r>
-            <w:r>
-              <w:t>ecurity controls for authorization, validation, CSRF, etc.</w:t>
+              <w:t xml:space="preserve"> is a good starting point for developers, and many modern frameworks now come with standard and effective security controls for authorization, validation, CSRF, etc.</w:t>
             </w:r>
           </w:p>
         </w:tc>
@@ -12236,10 +11465,7 @@
         </w:r>
       </w:hyperlink>
       <w:r>
-        <w:t xml:space="preserve"> page, which lists all the Flags</w:t>
-      </w:r>
-      <w:r>
-        <w:t xml:space="preserve">hip, Labs, and Incubator projects in the OWASP project inventory. Most OWASP resources are available on our </w:t>
+        <w:t xml:space="preserve"> page, which lists all the Flagship, Labs, and Incubator projects in the OWASP project inventory. Most OWASP resources are available on our </w:t>
       </w:r>
       <w:hyperlink r:id="rId201">
         <w:r>
@@ -12257,13 +11483,7 @@
           <w:rPr>
             <w:rStyle w:val="Hyperlink"/>
           </w:rPr>
-          <w:t>hardcopy</w:t>
-        </w:r>
-        <w:r>
-          <w:rPr>
-            <w:rStyle w:val="Hyperlink"/>
-          </w:rPr>
-          <w:t xml:space="preserve"> or as eBooks</w:t>
+          <w:t>hardcopy or as eBooks</w:t>
         </w:r>
       </w:hyperlink>
       <w:r>
@@ -12298,13 +11518,7 @@
         <w:pStyle w:val="FirstParagraph"/>
       </w:pPr>
       <w:r>
-        <w:t>Building code securely is important. But it’s critical to verify that the security you intended to build is actually present, correctly implemented, and us</w:t>
-      </w:r>
-      <w:r>
-        <w:t>ed everywhere it was supposed to be. The goal of application security testing is to provide this evidence. The work is difficult and complex, and modern high-speed development processes like Agile and DevOps have put extreme pressure on traditional approac</w:t>
-      </w:r>
-      <w:r>
-        <w:t>hes and tools. So we strongly encourage you to put some thought into how you are going to focus on what’s important across your entire application portfolio, and do it cost-effectively.</w:t>
+        <w:t>Building code securely is important. But it’s critical to verify that the security you intended to build is actually present, correctly implemented, and used everywhere it was supposed to be. The goal of application security testing is to provide this evidence. The work is difficult and complex, and modern high-speed development processes like Agile and DevOps have put extreme pressure on traditional approaches and tools. So we strongly encourage you to put some thought into how you are going to focus on what’s important across your entire application portfolio, and do it cost-effectively.</w:t>
       </w:r>
     </w:p>
     <w:p>
@@ -12312,13 +11526,7 @@
         <w:pStyle w:val="BodyText"/>
       </w:pPr>
       <w:r>
-        <w:t>Modern risks move quickly, so the days of scanning or penetration testing an application for vulnerabilities once every year or so are long gone. Modern software development requires continuous application security testing across the entire software develo</w:t>
-      </w:r>
-      <w:r>
-        <w:t>pment lifecycle. Look to enhance existing development pipelines with security automation that doesn’t slow development. Whatever approach you choose, consider the annual cost to test, triage, remediate, retest, and redeploy a single application, multiplied</w:t>
-      </w:r>
-      <w:r>
-        <w:t xml:space="preserve"> by the size of your application portfolio.</w:t>
+        <w:t>Modern risks move quickly, so the days of scanning or penetration testing an application for vulnerabilities once every year or so are long gone. Modern software development requires continuous application security testing across the entire software development lifecycle. Look to enhance existing development pipelines with security automation that doesn’t slow development. Whatever approach you choose, consider the annual cost to test, triage, remediate, retest, and redeploy a single application, multiplied by the size of your application portfolio.</w:t>
       </w:r>
     </w:p>
     <w:tbl>
@@ -12439,13 +11647,7 @@
               <w:pStyle w:val="Compact"/>
             </w:pPr>
             <w:r>
-              <w:t>Your approach to application s</w:t>
-            </w:r>
-            <w:r>
-              <w:t>ecurity testing must be highly compatible with the people, processes, and tools you use in your software development lifecycle (SDLC). Attempts to force extra steps, gates, and reviews are likely to cause friction, get bypassed, and struggle to scale. Look</w:t>
-            </w:r>
-            <w:r>
-              <w:t xml:space="preserve"> for natural opportunities to gather security information and feed it back into your process.</w:t>
+              <w:t>Your approach to application security testing must be highly compatible with the people, processes, and tools you use in your software development lifecycle (SDLC). Attempts to force extra steps, gates, and reviews are likely to cause friction, get bypassed, and struggle to scale. Look for natural opportunities to gather security information and feed it back into your process.</w:t>
             </w:r>
           </w:p>
         </w:tc>
@@ -12495,10 +11697,7 @@
               </w:r>
             </w:hyperlink>
             <w:r>
-              <w:t xml:space="preserve"> can be great sources of functional and non-functional security requirements in you</w:t>
-            </w:r>
-            <w:r>
-              <w:t>r unit and integration testing. Be sure to consider the human resources required to deal with false positives from the use of automated tooling, as well as the serious dangers of false negatives.</w:t>
+              <w:t xml:space="preserve"> can be great sources of functional and non-functional security requirements in your unit and integration testing. Be sure to consider the human resources required to deal with false positives from the use of automated tooling, as well as the serious dangers of false negatives.</w:t>
             </w:r>
           </w:p>
         </w:tc>
@@ -12526,13 +11725,7 @@
               <w:pStyle w:val="Compact"/>
             </w:pPr>
             <w:r>
-              <w:t>You don’t have to start out</w:t>
-            </w:r>
-            <w:r>
-              <w:t xml:space="preserve"> testing everything. Focus on what’s important and expand your verification program over time. That means expanding the set of security defenses and risks that are being automatically verified, as well as expanding the set of applications and APIs being co</w:t>
-            </w:r>
-            <w:r>
-              <w:t>vered. The goal is to achieve a state where the essential security of all your applications and APIs is verified continuously.</w:t>
+              <w:t>You don’t have to start out testing everything. Focus on what’s important and expand your verification program over time. That means expanding the set of security defenses and risks that are being automatically verified, as well as expanding the set of applications and APIs being covered. The goal is to achieve a state where the essential security of all your applications and APIs is verified continuously.</w:t>
             </w:r>
           </w:p>
         </w:tc>
@@ -12560,13 +11753,7 @@
               <w:pStyle w:val="Compact"/>
             </w:pPr>
             <w:r>
-              <w:t>No matter how good you are at testing, it won’t make any difference unless you communicate it effectivel</w:t>
-            </w:r>
-            <w:r>
-              <w:t xml:space="preserve">y. Build trust by showing you understand how the application works. Describe clearly how it can be abused without “lingo” and include an attack scenario to make it real. Make a realistic estimation of how hard the vulnerability is to discover and exploit, </w:t>
-            </w:r>
-            <w:r>
-              <w:t xml:space="preserve">and how bad that would be. Finally, deliver findings in the tools </w:t>
+              <w:t xml:space="preserve">No matter how good you are at testing, it won’t make any difference unless you communicate it effectively. Build trust by showing you understand how the application works. Describe clearly how it can be abused without “lingo” and include an attack scenario to make it real. Make a realistic estimation of how hard the vulnerability is to discover and exploit, and how bad that would be. Finally, deliver findings in the tools </w:t>
             </w:r>
             <w:r>
               <w:lastRenderedPageBreak/>
@@ -12604,13 +11791,7 @@
         <w:pStyle w:val="FirstParagraph"/>
       </w:pPr>
       <w:r>
-        <w:t>Application security is no longer optional. Between increasi</w:t>
-      </w:r>
-      <w:r>
-        <w:t>ng attacks and regulatory pressures, organizations must establish effective processes and capabilities for securing their applications and APIs. Given the staggering amount of code in the numerous applications and APIs already in production, many organizat</w:t>
-      </w:r>
-      <w:r>
-        <w:t>ions are struggling to get a handle on the enormous volume of vulnerabilities.</w:t>
+        <w:t>Application security is no longer optional. Between increasing attacks and regulatory pressures, organizations must establish effective processes and capabilities for securing their applications and APIs. Given the staggering amount of code in the numerous applications and APIs already in production, many organizations are struggling to get a handle on the enormous volume of vulnerabilities.</w:t>
       </w:r>
     </w:p>
     <w:p>
@@ -12618,13 +11799,7 @@
         <w:pStyle w:val="BodyText"/>
       </w:pPr>
       <w:r>
-        <w:t xml:space="preserve">OWASP recommends organizations establish an application security program to gain insight and improve security across their app and API portfolio. Achieving application security requires many different parts of an organization to work together efficiently, </w:t>
-      </w:r>
-      <w:r>
-        <w:t>including security and audit, software development, business, and executive management. Security should be visible and measurable, so that all the different players can see and understand the organization’s application security posture. Focus on the activi</w:t>
-      </w:r>
-      <w:r>
-        <w:t>ties and outcomes that actually help improve enterprise security by eliminating or reducing risk. OWASP SAMM provides a lot of guidance in this space, and is the source of most of the key activities:</w:t>
+        <w:t>OWASP recommends organizations establish an application security program to gain insight and improve security across their app and API portfolio. Achieving application security requires many different parts of an organization to work together efficiently, including security and audit, software development, business, and executive management. Security should be visible and measurable, so that all the different players can see and understand the organization’s application security posture. Focus on the activities and outcomes that actually help improve enterprise security by eliminating or reducing risk. OWASP SAMM provides a lot of guidance in this space, and is the source of most of the key activities:</w:t>
       </w:r>
     </w:p>
     <w:p>
@@ -12646,10 +11821,7 @@
         </w:numPr>
       </w:pPr>
       <w:r>
-        <w:t>Document all applications and associated dat</w:t>
-      </w:r>
-      <w:r>
-        <w:t>a assets. Larger organizations should consider implementing a Configuration Management Database (CMDB) for this purpose.</w:t>
+        <w:t>Document all applications and associated data assets. Larger organizations should consider implementing a Configuration Management Database (CMDB) for this purpose.</w:t>
       </w:r>
     </w:p>
     <w:p>
@@ -12672,10 +11844,7 @@
         </w:r>
       </w:hyperlink>
       <w:r>
-        <w:t xml:space="preserve"> and drive ad</w:t>
-      </w:r>
-      <w:r>
-        <w:t>option.</w:t>
+        <w:t xml:space="preserve"> and drive adoption.</w:t>
       </w:r>
     </w:p>
     <w:p>
@@ -12714,10 +11883,7 @@
         </w:numPr>
       </w:pPr>
       <w:r>
-        <w:t>Gain management approval and establi</w:t>
-      </w:r>
-      <w:r>
-        <w:t xml:space="preserve">sh an </w:t>
+        <w:t xml:space="preserve">Gain management approval and establish an </w:t>
       </w:r>
       <w:hyperlink r:id="rId209">
         <w:r>
@@ -12772,10 +11938,7 @@
         </w:r>
       </w:hyperlink>
       <w:r>
-        <w:t xml:space="preserve"> from a business perspective. This should be driven in part by privacy laws and other regulations re</w:t>
-      </w:r>
-      <w:r>
-        <w:t>levant to the data asset being protected.</w:t>
+        <w:t xml:space="preserve"> from a business perspective. This should be driven in part by privacy laws and other regulations relevant to the data asset being protected.</w:t>
       </w:r>
     </w:p>
     <w:p>
@@ -12798,10 +11961,7 @@
         </w:r>
       </w:hyperlink>
       <w:r>
-        <w:t xml:space="preserve"> </w:t>
-      </w:r>
-      <w:r>
-        <w:t>with a consistent set of likelihood and impact factors reflective of your organization's tolerance for risk.</w:t>
+        <w:t xml:space="preserve"> with a consistent set of likelihood and impact factors reflective of your organization's tolerance for risk.</w:t>
       </w:r>
     </w:p>
     <w:p>
@@ -12825,10 +11985,7 @@
         </w:numPr>
       </w:pPr>
       <w:r>
-        <w:t xml:space="preserve">Establish assurance guidelines to properly define </w:t>
-      </w:r>
-      <w:r>
-        <w:t>coverage and level of rigor required.</w:t>
+        <w:t>Establish assurance guidelines to properly define coverage and level of rigor required.</w:t>
       </w:r>
     </w:p>
     <w:p>
@@ -12861,10 +12018,7 @@
         </w:r>
       </w:hyperlink>
       <w:r>
-        <w:t xml:space="preserve"> that provide an application security baseline for all </w:t>
-      </w:r>
-      <w:r>
-        <w:t>development teams to adhere to.</w:t>
+        <w:t xml:space="preserve"> that provide an application security baseline for all development teams to adhere to.</w:t>
       </w:r>
     </w:p>
     <w:p>
@@ -12887,10 +12041,7 @@
         </w:r>
       </w:hyperlink>
       <w:r>
-        <w:t xml:space="preserve"> that complement these policies and standards and provide design and development guidance</w:t>
-      </w:r>
-      <w:r>
-        <w:t xml:space="preserve"> on their use.</w:t>
+        <w:t xml:space="preserve"> that complement these policies and standards and provide design and development guidance on their use.</w:t>
       </w:r>
     </w:p>
     <w:p>
@@ -12923,10 +12074,7 @@
       <w:bookmarkStart w:id="126" w:name="integrate-security-into-existing-process"/>
       <w:bookmarkEnd w:id="126"/>
       <w:r>
-        <w:t>Integrate Security into Existin</w:t>
-      </w:r>
-      <w:r>
-        <w:t>g Processes</w:t>
+        <w:t>Integrate Security into Existing Processes</w:t>
       </w:r>
     </w:p>
     <w:p>
@@ -12960,10 +12108,7 @@
         </w:r>
       </w:hyperlink>
       <w:r>
-        <w:t xml:space="preserve"> activities into existing development and o</w:t>
-      </w:r>
-      <w:r>
-        <w:t>perational processes.</w:t>
+        <w:t xml:space="preserve"> activities into existing development and operational processes.</w:t>
       </w:r>
     </w:p>
     <w:p>
@@ -13065,10 +12210,7 @@
         </w:numPr>
       </w:pPr>
       <w:r>
-        <w:t>Manage with metrics. Drive improvement and funding decisions based on the metrics and analys</w:t>
-      </w:r>
-      <w:r>
-        <w:t>is data captured. Metrics include adherence to security practices / activities, vulnerabilities introduced, vulnerabilities mitigated, application coverage, defect density by type and instance counts, etc.</w:t>
+        <w:t>Manage with metrics. Drive improvement and funding decisions based on the metrics and analysis data captured. Metrics include adherence to security practices / activities, vulnerabilities introduced, vulnerabilities mitigated, application coverage, defect density by type and instance counts, etc.</w:t>
       </w:r>
     </w:p>
     <w:p>
@@ -13080,10 +12222,7 @@
         </w:numPr>
       </w:pPr>
       <w:r>
-        <w:t>Analyze data from the implementation and verificat</w:t>
-      </w:r>
-      <w:r>
-        <w:t>ion activities to look for root cause and vulnerability patterns to drive strategic and systemic improvements across the enterprise. Learn from mistakes and offer positive incentives to promote improvements</w:t>
+        <w:t>Analyze data from the implementation and verification activities to look for root cause and vulnerability patterns to drive strategic and systemic improvements across the enterprise. Learn from mistakes and offer positive incentives to promote improvements</w:t>
       </w:r>
     </w:p>
     <w:p>
@@ -13106,10 +12245,7 @@
       <w:bookmarkStart w:id="130" w:name="manage-the-full-application-lifecycle"/>
       <w:bookmarkEnd w:id="130"/>
       <w:r>
-        <w:t>Manage t</w:t>
-      </w:r>
-      <w:r>
-        <w:t>he full Application Lifecycle</w:t>
+        <w:t>Manage the full Application Lifecycle</w:t>
       </w:r>
     </w:p>
     <w:p>
@@ -13117,13 +12253,7 @@
         <w:pStyle w:val="FirstParagraph"/>
       </w:pPr>
       <w:r>
-        <w:t>Applications belong to the most complex systems humans regularly create and maintain. IT management for an application should be performed by IT specialists who are responsible for the overall IT lifecycle of an application. W</w:t>
-      </w:r>
-      <w:r>
-        <w:t>e suggest establishing the role of application managers as technical counterpart to the application owner. The application manager is in charge of the whole application lifecycle from IT perspective from collecting the requirements until the process of ret</w:t>
-      </w:r>
-      <w:r>
-        <w:t>iring systems, which is often overlooked.</w:t>
+        <w:t>Applications belong to the most complex systems humans regularly create and maintain. IT management for an application should be performed by IT specialists who are responsible for the overall IT lifecycle of an application. We suggest establishing the role of application managers as technical counterpart to the application owner. The application manager is in charge of the whole application lifecycle from IT perspective from collecting the requirements until the process of retiring systems, which is often overlooked.</w:t>
       </w:r>
     </w:p>
     <w:p>
@@ -13157,10 +12287,7 @@
         </w:numPr>
       </w:pPr>
       <w:r>
-        <w:t>Compil</w:t>
-      </w:r>
-      <w:r>
-        <w:t>e the technical requirements including functional and non functional security requirements.</w:t>
+        <w:t>Compile the technical requirements including functional and non functional security requirements.</w:t>
       </w:r>
     </w:p>
     <w:p>
@@ -13182,10 +12309,7 @@
       <w:bookmarkStart w:id="132" w:name="request-for-proposals-rfp-and-contractin"/>
       <w:bookmarkEnd w:id="132"/>
       <w:r>
-        <w:t>Request for Proposals (RFP) and Contra</w:t>
-      </w:r>
-      <w:r>
-        <w:t>cting</w:t>
+        <w:t>Request for Proposals (RFP) and Contracting</w:t>
       </w:r>
     </w:p>
     <w:p>
@@ -13253,10 +12377,7 @@
         <w:t>Note</w:t>
       </w:r>
       <w:r>
-        <w:t>: The Annex is a sample specific to US contract law, and is likely to need legal review in your jurisdiction. Please consult qualified legal advice befo</w:t>
-      </w:r>
-      <w:r>
-        <w:t>re using the Annex</w:t>
+        <w:t>: The Annex is a sample specific to US contract law, and is likely to need legal review in your jurisdiction. Please consult qualified legal advice before using the Annex</w:t>
       </w:r>
     </w:p>
     <w:p>
@@ -13290,10 +12411,7 @@
         </w:numPr>
       </w:pPr>
       <w:r>
-        <w:t>Define the security architecture, controls, and countermeasures appropriate to the protection needs and the expec</w:t>
-      </w:r>
-      <w:r>
-        <w:t>ted threat level. This should be supported by security specialists.</w:t>
+        <w:t>Define the security architecture, controls, and countermeasures appropriate to the protection needs and the expected threat level. This should be supported by security specialists.</w:t>
       </w:r>
     </w:p>
     <w:p>
@@ -13317,10 +12435,7 @@
         </w:numPr>
       </w:pPr>
       <w:r>
-        <w:t>In each sprint, ensure security stories are created including constraints added for non-function</w:t>
-      </w:r>
-      <w:r>
-        <w:t>al requirements.</w:t>
+        <w:t>In each sprint, ensure security stories are created including constraints added for non-functional requirements.</w:t>
       </w:r>
     </w:p>
     <w:p>
@@ -13354,10 +12469,7 @@
         </w:numPr>
       </w:pPr>
       <w:r>
-        <w:t>Test the technical functions and integration with the IT architecture and coordi</w:t>
-      </w:r>
-      <w:r>
-        <w:t>nate business tests.</w:t>
+        <w:t>Test the technical functions and integration with the IT architecture and coordinate business tests.</w:t>
       </w:r>
     </w:p>
     <w:p>
@@ -13393,10 +12505,7 @@
         </w:numPr>
       </w:pPr>
       <w:r>
-        <w:t>Put the application in ope</w:t>
-      </w:r>
-      <w:r>
-        <w:t>ration and migrate from previously used applications if needed.</w:t>
+        <w:t>Put the application in operation and migrate from previously used applications if needed.</w:t>
       </w:r>
     </w:p>
     <w:p>
@@ -13443,10 +12552,7 @@
         </w:numPr>
       </w:pPr>
       <w:r>
-        <w:t>Raise t</w:t>
-      </w:r>
-      <w:r>
-        <w:t>he security awareness of users and manage conflicts about usability vs security.</w:t>
+        <w:t>Raise the security awareness of users and manage conflicts about usability vs security.</w:t>
       </w:r>
     </w:p>
     <w:p>
@@ -13470,10 +12576,7 @@
         </w:numPr>
       </w:pPr>
       <w:r>
-        <w:t>Update all documentation, including in CMDB and</w:t>
-      </w:r>
-      <w:r>
-        <w:t xml:space="preserve"> the security architecture, controls, and countermeasures, including any runbooks or project documentation.</w:t>
+        <w:t>Update all documentation, including in CMDB and the security architecture, controls, and countermeasures, including any runbooks or project documentation.</w:t>
       </w:r>
     </w:p>
     <w:p>
@@ -13550,10 +12653,7 @@
         <w:pStyle w:val="FirstParagraph"/>
       </w:pPr>
       <w:r>
-        <w:t>The Risk Rating methodology for the Top 1</w:t>
-      </w:r>
-      <w:r>
-        <w:t>0 is based on the</w:t>
+        <w:t>The Risk Rating methodology for the Top 10 is based on the</w:t>
       </w:r>
       <w:hyperlink r:id="rId224">
         <w:r>
@@ -13564,13 +12664,7 @@
         </w:r>
       </w:hyperlink>
       <w:r>
-        <w:t>. For each Top 10 category, we estimated the typical risk that each weakness introduces to a typical web application by looking a</w:t>
-      </w:r>
-      <w:r>
-        <w:t>t common likelihood factors and impact factors for each common weakness. We then ordered the Top 10 according to those weaknesses that typically introduce the most significant risk to an application. These factors get updated with each new Top 10 release a</w:t>
-      </w:r>
-      <w:r>
-        <w:t>s things change and evolve.</w:t>
+        <w:t>. For each Top 10 category, we estimated the typical risk that each weakness introduces to a typical web application by looking at common likelihood factors and impact factors for each common weakness. We then ordered the Top 10 according to those weaknesses that typically introduce the most significant risk to an application. These factors get updated with each new Top 10 release as things change and evolve.</w:t>
       </w:r>
     </w:p>
     <w:p>
@@ -13589,13 +12683,7 @@
         </w:r>
       </w:hyperlink>
       <w:r>
-        <w:t xml:space="preserve"> defines numerous factors to help calculate the risk of an identified vulnerability. However, the Top 10 must talk</w:t>
-      </w:r>
-      <w:r>
-        <w:t xml:space="preserve"> about generalities, rather than specific vulnerabilities in real applications and APIs. Consequently, we can never be as precise as system owners can be when calculating risks for their application(s). You are best equipped to judge the importance of your</w:t>
-      </w:r>
-      <w:r>
-        <w:t xml:space="preserve"> applications and data, what your threats are, and how your system has been built and is being operated.</w:t>
+        <w:t xml:space="preserve"> defines numerous factors to help calculate the risk of an identified vulnerability. However, the Top 10 must talk about generalities, rather than specific vulnerabilities in real applications and APIs. Consequently, we can never be as precise as system owners can be when calculating risks for their application(s). You are best equipped to judge the importance of your applications and data, what your threats are, and how your system has been built and is being operated.</w:t>
       </w:r>
     </w:p>
     <w:p>
@@ -13603,19 +12691,7 @@
         <w:pStyle w:val="BodyText"/>
       </w:pPr>
       <w:r>
-        <w:t>Our methodology includes three likelihood factors for each weakness (prevalence, detectability, and ease of exploit) and one impact factor (technical i</w:t>
-      </w:r>
-      <w:r>
-        <w:t>mpact). The risk scales for each factor range from 1-Low to 3-High with terminology specific for each factor. The prevalence of a weakness is a factor that you typically don't have to calculate. For prevalence data, we have been supplied prevalence statist</w:t>
-      </w:r>
-      <w:r>
-        <w:t>ics from a number of different organizations (as referenced in the Acknowledgements on page 25) and we have aggregated their data together to come up with a Top 10 likelihood of existence list by prevalence. This data was then combined with the other two l</w:t>
-      </w:r>
-      <w:r>
-        <w:t>ikelihood factors (detectability and ease of exploit) to calculate a likelihood rating for each weakness. The likelihood rating was then multiplied by our estimated average technical impact for each item to come up with an overall risk ranking for each ite</w:t>
-      </w:r>
-      <w:r>
-        <w:t>m in the Top 10 (the higher the result the higher the risk). Detectability, Ease of Exploit, and Impact were calculated from analyzing reported CVEs that were associated with each of the Top 10 categories.</w:t>
+        <w:t>Our methodology includes three likelihood factors for each weakness (prevalence, detectability, and ease of exploit) and one impact factor (technical impact). The risk scales for each factor range from 1-Low to 3-High with terminology specific for each factor. The prevalence of a weakness is a factor that you typically don't have to calculate. For prevalence data, we have been supplied prevalence statistics from a number of different organizations (as referenced in the Acknowledgements on page 25) and we have aggregated their data together to come up with a Top 10 likelihood of existence list by prevalence. This data was then combined with the other two likelihood factors (detectability and ease of exploit) to calculate a likelihood rating for each weakness. The likelihood rating was then multiplied by our estimated average technical impact for each item to come up with an overall risk ranking for each item in the Top 10 (the higher the result the higher the risk). Detectability, Ease of Exploit, and Impact were calculated from analyzing reported CVEs that were associated with each of the Top 10 categories.</w:t>
       </w:r>
     </w:p>
     <w:p>
@@ -13629,16 +12705,7 @@
         <w:t>Note</w:t>
       </w:r>
       <w:r>
-        <w:t>: This approach does not take the likelihood o</w:t>
-      </w:r>
-      <w:r>
-        <w:t>f the threat agent into account. Nor does it account for any of the various technical details associated with your particular application. Any of these factors could significantly affect the overall likelihood of an attacker finding and exploiting a partic</w:t>
-      </w:r>
-      <w:r>
-        <w:t>ular vulnerability. This rating does not take into account the actual impact on your business. Your organization will have to decide how much security risk from applications and APIs the organization is willing to accept given your culture, industry, and r</w:t>
-      </w:r>
-      <w:r>
-        <w:t>egulatory environment. The purpose of the OWASP Top 10 is not to do this risk analysis for you.</w:t>
+        <w:t>: This approach does not take the likelihood of the threat agent into account. Nor does it account for any of the various technical details associated with your particular application. Any of these factors could significantly affect the overall likelihood of an attacker finding and exploiting a particular vulnerability. This rating does not take into account the actual impact on your business. Your organization will have to decide how much security risk from applications and APIs the organization is willing to accept given your culture, industry, and regulatory environment. The purpose of the OWASP Top 10 is not to do this risk analysis for you.</w:t>
       </w:r>
     </w:p>
     <w:p>
@@ -13735,16 +12802,7 @@
         <w:pStyle w:val="FirstParagraph"/>
       </w:pPr>
       <w:r>
-        <w:t>The foll</w:t>
-      </w:r>
-      <w:r>
-        <w:t>owing table presents a summary of the 2017 Top 10 Application Security Risks, and the risk factors we have assigned to each risk. These factors were determined based on the available statistics and the experience of the OWASP Top 10 team. To understand the</w:t>
-      </w:r>
-      <w:r>
-        <w:t>se risks for a particular application or organization, you must consider your own specific threat agents and business impacts. Even severe software weaknesses may not present a serious risk if there are no threat agents in a position to perform the necessa</w:t>
-      </w:r>
-      <w:r>
-        <w:t>ry attack or the business impact is negligible for the assets involved.</w:t>
+        <w:t>The following table presents a summary of the 2017 Top 10 Application Security Risks, and the risk factors we have assigned to each risk. These factors were determined based on the available statistics and the experience of the OWASP Top 10 team. To understand these risks for a particular application or organization, you must consider your own specific threat agents and business impacts. Even severe software weaknesses may not present a serious risk if there are no threat agents in a position to perform the necessary attack or the business impact is negligible for the assets involved.</w:t>
       </w:r>
     </w:p>
     <w:p>
@@ -13813,10 +12871,7 @@
         <w:pStyle w:val="FirstParagraph"/>
       </w:pPr>
       <w:r>
-        <w:t>The Top 10 covers a lot of ground, but there are many other risks you should consider and evaluate in your organization. Some of these have appeared in previous versions of the Top 10, and others have not, including new attack techniques that are being ide</w:t>
-      </w:r>
-      <w:r>
-        <w:t>ntified all the time. Other important application security risks (ordered by CWE-ID) that you should additionally consider include:</w:t>
+        <w:t>The Top 10 covers a lot of ground, but there are many other risks you should consider and evaluate in your organization. Some of these have appeared in previous versions of the Top 10, and others have not, including new attack techniques that are being identified all the time. Other important application security risks (ordered by CWE-ID) that you should additionally consider include:</w:t>
       </w:r>
     </w:p>
     <w:p>
@@ -13900,13 +12955,7 @@
           <w:rPr>
             <w:rStyle w:val="Hyperlink"/>
           </w:rPr>
-          <w:t>CWE-601: Unvalidated Forwar</w:t>
-        </w:r>
-        <w:r>
-          <w:rPr>
-            <w:rStyle w:val="Hyperlink"/>
-          </w:rPr>
-          <w:t>d and Redirects</w:t>
+          <w:t>CWE-601: Unvalidated Forward and Redirects</w:t>
         </w:r>
       </w:hyperlink>
     </w:p>
@@ -13940,13 +12989,7 @@
           <w:rPr>
             <w:rStyle w:val="Hyperlink"/>
           </w:rPr>
-          <w:t>CWE-829: Inclusion of Functionality f</w:t>
-        </w:r>
-        <w:r>
-          <w:rPr>
-            <w:rStyle w:val="Hyperlink"/>
-          </w:rPr>
-          <w:t>rom Untrusted Control Sphere (3rd Party Content)</w:t>
+          <w:t>CWE-829: Inclusion of Functionality from Untrusted Control Sphere (3rd Party Content)</w:t>
         </w:r>
       </w:hyperlink>
     </w:p>
@@ -14007,10 +13050,7 @@
         <w:pStyle w:val="FirstParagraph"/>
       </w:pPr>
       <w:r>
-        <w:t>For the survey, we collected the vulnerability categories that had been previously identified as being “on the cusp” or were mentioned in feedback to 2017 RC1 on the Top 10 mailing list. We put them into a ranked survey and asked res</w:t>
-      </w:r>
-      <w:r>
-        <w:t>pondents to rank the top four vulnerabilities that they felt should be included in the OWASP Top 10-2017. The survey was open from Aug 2 – Sep 18, 2017. 516 responses were collected and the vulnerabilities were ranked.</w:t>
+        <w:t>For the survey, we collected the vulnerability categories that had been previously identified as being “on the cusp” or were mentioned in feedback to 2017 RC1 on the Top 10 mailing list. We put them into a ranked survey and asked respondents to rank the top four vulnerabilities that they felt should be included in the OWASP Top 10-2017. The survey was open from Aug 2 – Sep 18, 2017. 516 responses were collected and the vulnerabilities were ranked.</w:t>
       </w:r>
     </w:p>
     <w:tbl>
@@ -14287,10 +13327,7 @@
         <w:pStyle w:val="BodyText"/>
       </w:pPr>
       <w:r>
-        <w:t xml:space="preserve">Exposure of private information is clearly the highest-ranking vulnerability, but fits very easily as an </w:t>
-      </w:r>
-      <w:r>
-        <w:t xml:space="preserve">additional emphasis into the existing </w:t>
+        <w:t xml:space="preserve">Exposure of private information is clearly the highest-ranking vulnerability, but fits very easily as an additional emphasis into the existing </w:t>
       </w:r>
       <w:r>
         <w:rPr>
@@ -14308,10 +13345,7 @@
         <w:t>A8:2017-Insecure Deserialization</w:t>
       </w:r>
       <w:r>
-        <w:t xml:space="preserve"> </w:t>
-      </w:r>
-      <w:r>
-        <w:t xml:space="preserve">after risk rating. The fourth ranked User Controlled Key is included in </w:t>
+        <w:t xml:space="preserve"> after risk rating. The fourth ranked User Controlled Key is included in </w:t>
       </w:r>
       <w:r>
         <w:rPr>
@@ -14320,10 +13354,7 @@
         <w:t>A5:2017-Broken Access Control</w:t>
       </w:r>
       <w:r>
-        <w:t>; it is good to see it rank highly on the survey, as there is not much data relating to authorization vulnerabilities. The number five ranked category in t</w:t>
-      </w:r>
-      <w:r>
-        <w:t xml:space="preserve">he survey is Insufficient Logging and Monitoring, which we believe is a good fit for the Top 10 list, which is why it has become </w:t>
+        <w:t xml:space="preserve">; it is good to see it rank highly on the survey, as there is not much data relating to authorization vulnerabilities. The number five ranked category in the survey is Insufficient Logging and Monitoring, which we believe is a good fit for the Top 10 list, which is why it has become </w:t>
       </w:r>
       <w:r>
         <w:rPr>
@@ -14332,10 +13363,7 @@
         <w:t>A10:2017-Insufficient Logging &amp; Monitoring</w:t>
       </w:r>
       <w:r>
-        <w:t>. We have moved to a point where applications need to be able to define what may be a</w:t>
-      </w:r>
-      <w:r>
-        <w:t>n attack and generate appropriate logging, alerting, escalation and response. </w:t>
+        <w:t>. We have moved to a point where applications need to be able to define what may be an attack and generate appropriate logging, alerting, escalation and response. </w:t>
       </w:r>
     </w:p>
     <w:p>
@@ -14353,10 +13381,7 @@
         <w:pStyle w:val="FirstParagraph"/>
       </w:pPr>
       <w:r>
-        <w:t>Traditionally, the data collected and analyzed was more along the lines of frequency data; how many vulnerabilities found in tested applications. As is well kno</w:t>
-      </w:r>
-      <w:r>
-        <w:t>wn, tools traditionally report all instances found of a vulnerability and humans traditionally report a single finding with a number of examples. This makes it very difficult to aggregate the two styles of reporting in a comparable manner.</w:t>
+        <w:t>Traditionally, the data collected and analyzed was more along the lines of frequency data; how many vulnerabilities found in tested applications. As is well known, tools traditionally report all instances found of a vulnerability and humans traditionally report a single finding with a number of examples. This makes it very difficult to aggregate the two styles of reporting in a comparable manner.</w:t>
       </w:r>
     </w:p>
     <w:p>
@@ -14364,16 +13389,7 @@
         <w:pStyle w:val="BodyText"/>
       </w:pPr>
       <w:r>
-        <w:t>For 2017, the in</w:t>
-      </w:r>
-      <w:r>
-        <w:t>cidence rate was calculated by how many applications in a given data set had one or more of a specific vulnerability type. The data from many larger contributors was provided in two views: The first was the traditional frequency style of counting every ins</w:t>
-      </w:r>
-      <w:r>
-        <w:t xml:space="preserve">tance found of a vulnerability, the second was the count of applications that each vulnerability was found in (one or more times). While not perfect, this reasonably allows us to compare the data from Human Assisted Tools and Tool Assisted Humans. The raw </w:t>
-      </w:r>
-      <w:r>
-        <w:t xml:space="preserve">data and </w:t>
+        <w:t xml:space="preserve">For 2017, the incidence rate was calculated by how many applications in a given data set had one or more of a specific vulnerability type. The data from many larger contributors was provided in two views: The first was the traditional frequency style of counting every instance found of a vulnerability, the second was the count of applications that each vulnerability was found in (one or more times). While not perfect, this reasonably allows us to compare the data from Human Assisted Tools and Tool Assisted Humans. The raw data and </w:t>
       </w:r>
       <w:r>
         <w:lastRenderedPageBreak/>
@@ -14396,19 +13412,7 @@
         <w:pStyle w:val="BodyText"/>
       </w:pPr>
       <w:r>
-        <w:t xml:space="preserve">We received 40+ submissions in the call for </w:t>
-      </w:r>
-      <w:r>
-        <w:t>data, as many were from the original data call that was focused on frequency, we were able to use data from 23 contributors covering ~114,000 applications. We used a one year block of time where possible and identified by the contributor. The majority of a</w:t>
-      </w:r>
-      <w:r>
-        <w:t>pplications are unique, though we acknowledge the likelihood of some repeat applications between the yearly data from Veracode. The 23 datasets used were either identified as tool assisted human testing or specifically provided incidence rate from human as</w:t>
-      </w:r>
-      <w:r>
-        <w:t>sisted tools. Anomalies in the selected data of 100%+ incidence were adjusted down to 100% max. To calculate the incidence rate, we calculated the percentage of the total applications there were found to contain each vulnerability type. The ranking of inci</w:t>
-      </w:r>
-      <w:r>
-        <w:t>dence was used for the prevalence calculation in the overall risk for ranking the Top 10.</w:t>
+        <w:t>We received 40+ submissions in the call for data, as many were from the original data call that was focused on frequency, we were able to use data from 23 contributors covering ~114,000 applications. We used a one year block of time where possible and identified by the contributor. The majority of applications are unique, though we acknowledge the likelihood of some repeat applications between the yearly data from Veracode. The 23 datasets used were either identified as tool assisted human testing or specifically provided incidence rate from human assisted tools. Anomalies in the selected data of 100%+ incidence were adjusted down to 100% max. To calculate the incidence rate, we calculated the percentage of the total applications there were found to contain each vulnerability type. The ranking of incidence was used for the prevalence calculation in the overall risk for ranking the Top 10.</w:t>
       </w:r>
     </w:p>
     <w:p>
@@ -14993,10 +13997,7 @@
         <w:pStyle w:val="FirstParagraph"/>
       </w:pPr>
       <w:r>
-        <w:t>We’d like to thank the individual contributors who spent many hours collectively contributing to the Top 1</w:t>
-      </w:r>
-      <w:r>
-        <w:t>0 in GitHub.</w:t>
+        <w:t>We’d like to thank the individual contributors who spent many hours collectively contributing to the Top 10 in GitHub.</w:t>
       </w:r>
     </w:p>
     <w:p>
@@ -15854,10 +14855,7 @@
         <w:pStyle w:val="BodyText"/>
       </w:pPr>
       <w:r>
-        <w:t>We would be</w:t>
-      </w:r>
-      <w:r>
-        <w:t xml:space="preserve"> remiss not to mention that Dirk Wetter, Jim Manico, and Osama Elnaggar have provided extensive assistance. Also, Chris Frohoff and Gabriel Lawrence provided invaluable support in the writing of the new A8:2017-Insecure Deserialization risk.</w:t>
+        <w:t>We would be remiss not to mention that Dirk Wetter, Jim Manico, and Osama Elnaggar have provided extensive assistance. Also, Chris Frohoff and Gabriel Lawrence provided invaluable support in the writing of the new A8:2017-Insecure Deserialization risk.</w:t>
       </w:r>
     </w:p>
     <w:sectPr>
@@ -18249,7 +17247,7 @@
 </file>
 
 <file path=customXml/itemProps1.xml><?xml version="1.0" encoding="utf-8"?>
-<ds:datastoreItem xmlns:ds="http://schemas.openxmlformats.org/officeDocument/2006/customXml" ds:itemID="{34119249-2DE1-46D7-8AE3-A0902963E103}">
+<ds:datastoreItem xmlns:ds="http://schemas.openxmlformats.org/officeDocument/2006/customXml" ds:itemID="{B4EE8607-71B9-4F13-8B01-8AE7523A4957}">
   <ds:schemaRefs>
     <ds:schemaRef ds:uri="http://schemas.openxmlformats.org/officeDocument/2006/bibliography"/>
   </ds:schemaRefs>

</xml_diff>